<commit_message>
Explained players and levels mechanics
</commit_message>
<xml_diff>
--- a/Docs/Recuperatorio TP2 Road Fighter.docx
+++ b/Docs/Recuperatorio TP2 Road Fighter.docx
@@ -65,12 +65,12 @@
                 <wp:inline distB="0" distT="0" distL="0" distR="0">
                   <wp:extent cx="3759701" cy="1534131"/>
                   <wp:effectExtent b="0" l="0" r="0" t="0"/>
-                  <wp:docPr id="2" name="image1.png"/>
+                  <wp:docPr id="3" name="image2.png"/>
                   <a:graphic>
                     <a:graphicData uri="http://schemas.openxmlformats.org/drawingml/2006/picture">
                       <pic:pic>
                         <pic:nvPicPr>
-                          <pic:cNvPr id="0" name="image1.png"/>
+                          <pic:cNvPr id="0" name="image2.png"/>
                           <pic:cNvPicPr preferRelativeResize="0"/>
                         </pic:nvPicPr>
                         <pic:blipFill>
@@ -583,12 +583,12 @@
           <wp:inline distB="114300" distT="114300" distL="114300" distR="114300">
             <wp:extent cx="5181600" cy="4648200"/>
             <wp:effectExtent b="0" l="0" r="0" t="0"/>
-            <wp:docPr id="1" name="image2.png"/>
+            <wp:docPr id="2" name="image3.png"/>
             <a:graphic>
               <a:graphicData uri="http://schemas.openxmlformats.org/drawingml/2006/picture">
                 <pic:pic>
                   <pic:nvPicPr>
-                    <pic:cNvPr id="0" name="image2.png"/>
+                    <pic:cNvPr id="0" name="image3.png"/>
                     <pic:cNvPicPr preferRelativeResize="0"/>
                   </pic:nvPicPr>
                   <pic:blipFill>
@@ -986,12 +986,1060 @@
     <w:p>
       <w:pPr>
         <w:spacing w:after="200" w:line="276" w:lineRule="auto"/>
-        <w:jc w:val="left"/>
-        <w:rPr>
-          <w:sz w:val="36"/>
-          <w:szCs w:val="36"/>
-        </w:rPr>
-      </w:pPr>
+        <w:ind w:left="-566.9291338582677" w:right="-607.7952755905511" w:firstLine="0"/>
+        <w:jc w:val="center"/>
+        <w:rPr>
+          <w:sz w:val="24"/>
+          <w:szCs w:val="24"/>
+        </w:rPr>
+      </w:pPr>
+      <w:r>
+        <w:rPr>
+          <w:sz w:val="24"/>
+          <w:szCs w:val="24"/>
+        </w:rPr>
+        <w:drawing>
+          <wp:inline distB="114300" distT="114300" distL="114300" distR="114300">
+            <wp:extent cx="2747963" cy="3268952"/>
+            <wp:effectExtent b="0" l="0" r="0" t="0"/>
+            <wp:docPr id="5" name="image5.png"/>
+            <a:graphic>
+              <a:graphicData uri="http://schemas.openxmlformats.org/drawingml/2006/picture">
+                <pic:pic>
+                  <pic:nvPicPr>
+                    <pic:cNvPr id="0" name="image5.png"/>
+                    <pic:cNvPicPr preferRelativeResize="0"/>
+                  </pic:nvPicPr>
+                  <pic:blipFill>
+                    <a:blip r:embed="rId8"/>
+                    <a:srcRect b="0" l="0" r="0" t="0"/>
+                    <a:stretch>
+                      <a:fillRect/>
+                    </a:stretch>
+                  </pic:blipFill>
+                  <pic:spPr>
+                    <a:xfrm>
+                      <a:off x="0" y="0"/>
+                      <a:ext cx="2747963" cy="3268952"/>
+                    </a:xfrm>
+                    <a:prstGeom prst="rect"/>
+                    <a:ln/>
+                  </pic:spPr>
+                </pic:pic>
+              </a:graphicData>
+            </a:graphic>
+          </wp:inline>
+        </w:drawing>
+      </w:r>
+      <w:r>
+        <w:rPr>
+          <w:sz w:val="24"/>
+          <w:szCs w:val="24"/>
+        </w:rPr>
+        <w:drawing>
+          <wp:inline distB="114300" distT="114300" distL="114300" distR="114300">
+            <wp:extent cx="2900619" cy="3258090"/>
+            <wp:effectExtent b="0" l="0" r="0" t="0"/>
+            <wp:docPr id="1" name="image4.png"/>
+            <a:graphic>
+              <a:graphicData uri="http://schemas.openxmlformats.org/drawingml/2006/picture">
+                <pic:pic>
+                  <pic:nvPicPr>
+                    <pic:cNvPr id="0" name="image4.png"/>
+                    <pic:cNvPicPr preferRelativeResize="0"/>
+                  </pic:nvPicPr>
+                  <pic:blipFill>
+                    <a:blip r:embed="rId9"/>
+                    <a:srcRect b="0" l="0" r="0" t="0"/>
+                    <a:stretch>
+                      <a:fillRect/>
+                    </a:stretch>
+                  </pic:blipFill>
+                  <pic:spPr>
+                    <a:xfrm>
+                      <a:off x="0" y="0"/>
+                      <a:ext cx="2900619" cy="3258090"/>
+                    </a:xfrm>
+                    <a:prstGeom prst="rect"/>
+                    <a:ln/>
+                  </pic:spPr>
+                </pic:pic>
+              </a:graphicData>
+            </a:graphic>
+          </wp:inline>
+        </w:drawing>
+      </w:r>
+      <w:r>
+        <w:rPr>
+          <w:rtl w:val="0"/>
+        </w:rPr>
+      </w:r>
+    </w:p>
+    <w:p>
+      <w:pPr>
+        <w:spacing w:after="200" w:line="276" w:lineRule="auto"/>
+        <w:jc w:val="left"/>
+        <w:rPr>
+          <w:sz w:val="24"/>
+          <w:szCs w:val="24"/>
+        </w:rPr>
+      </w:pPr>
+      <w:r>
+        <w:rPr>
+          <w:rtl w:val="0"/>
+        </w:rPr>
+      </w:r>
+    </w:p>
+    <w:p>
+      <w:pPr>
+        <w:spacing w:after="200" w:line="276" w:lineRule="auto"/>
+        <w:jc w:val="left"/>
+        <w:rPr>
+          <w:b w:val="1"/>
+          <w:sz w:val="28"/>
+          <w:szCs w:val="28"/>
+        </w:rPr>
+      </w:pPr>
+      <w:r>
+        <w:rPr>
+          <w:b w:val="1"/>
+          <w:sz w:val="28"/>
+          <w:szCs w:val="28"/>
+          <w:rtl w:val="0"/>
+        </w:rPr>
+        <w:t xml:space="preserve">Mecánicas</w:t>
+      </w:r>
+    </w:p>
+    <w:p>
+      <w:pPr>
+        <w:spacing w:after="0" w:line="276" w:lineRule="auto"/>
+        <w:jc w:val="left"/>
+        <w:rPr>
+          <w:b w:val="1"/>
+          <w:sz w:val="24"/>
+          <w:szCs w:val="24"/>
+        </w:rPr>
+      </w:pPr>
+      <w:r>
+        <w:rPr>
+          <w:b w:val="1"/>
+          <w:sz w:val="24"/>
+          <w:szCs w:val="24"/>
+          <w:rtl w:val="0"/>
+        </w:rPr>
+        <w:t xml:space="preserve">Player Mechanics</w:t>
+      </w:r>
+    </w:p>
+    <w:p>
+      <w:pPr>
+        <w:numPr>
+          <w:ilvl w:val="0"/>
+          <w:numId w:val="1"/>
+        </w:numPr>
+        <w:spacing w:after="0" w:before="200" w:line="276" w:lineRule="auto"/>
+        <w:ind w:left="720" w:hanging="360"/>
+        <w:jc w:val="left"/>
+        <w:rPr>
+          <w:sz w:val="24"/>
+          <w:szCs w:val="24"/>
+          <w:u w:val="none"/>
+        </w:rPr>
+      </w:pPr>
+      <w:r>
+        <w:rPr>
+          <w:b w:val="1"/>
+          <w:sz w:val="24"/>
+          <w:szCs w:val="24"/>
+          <w:rtl w:val="0"/>
+        </w:rPr>
+        <w:t xml:space="preserve">Movimiento:</w:t>
+      </w:r>
+      <w:r>
+        <w:rPr>
+          <w:sz w:val="24"/>
+          <w:szCs w:val="24"/>
+          <w:rtl w:val="0"/>
+        </w:rPr>
+        <w:t xml:space="preserve"> El jugador podrá moverse para adelante, frenar, doblar a la izquierda y derecha.</w:t>
+      </w:r>
+    </w:p>
+    <w:p>
+      <w:pPr>
+        <w:numPr>
+          <w:ilvl w:val="0"/>
+          <w:numId w:val="1"/>
+        </w:numPr>
+        <w:spacing w:after="0" w:before="200" w:line="276" w:lineRule="auto"/>
+        <w:ind w:left="720" w:hanging="360"/>
+        <w:jc w:val="left"/>
+        <w:rPr>
+          <w:sz w:val="24"/>
+          <w:szCs w:val="24"/>
+          <w:u w:val="none"/>
+        </w:rPr>
+      </w:pPr>
+      <w:r>
+        <w:rPr>
+          <w:b w:val="1"/>
+          <w:sz w:val="24"/>
+          <w:szCs w:val="24"/>
+          <w:rtl w:val="0"/>
+        </w:rPr>
+        <w:t xml:space="preserve">Tanque de gasolina:</w:t>
+      </w:r>
+      <w:r>
+        <w:rPr>
+          <w:sz w:val="24"/>
+          <w:szCs w:val="24"/>
+          <w:rtl w:val="0"/>
+        </w:rPr>
+        <w:t xml:space="preserve"> El jugador tendrá un tanque de gasolina que se irá gastando a lo largo de la carrera.</w:t>
+      </w:r>
+    </w:p>
+    <w:p>
+      <w:pPr>
+        <w:numPr>
+          <w:ilvl w:val="0"/>
+          <w:numId w:val="1"/>
+        </w:numPr>
+        <w:spacing w:after="0" w:before="200" w:line="276" w:lineRule="auto"/>
+        <w:ind w:left="720" w:hanging="360"/>
+        <w:jc w:val="left"/>
+        <w:rPr>
+          <w:b w:val="1"/>
+          <w:sz w:val="24"/>
+          <w:szCs w:val="24"/>
+        </w:rPr>
+      </w:pPr>
+      <w:r>
+        <w:rPr>
+          <w:b w:val="1"/>
+          <w:sz w:val="24"/>
+          <w:szCs w:val="24"/>
+          <w:rtl w:val="0"/>
+        </w:rPr>
+        <w:t xml:space="preserve">Puntaje:</w:t>
+      </w:r>
+      <w:r>
+        <w:rPr>
+          <w:sz w:val="24"/>
+          <w:szCs w:val="24"/>
+          <w:rtl w:val="0"/>
+        </w:rPr>
+        <w:t xml:space="preserve"> El jugador irá sumando puntos hasta llegar a la línea de meta. </w:t>
+      </w:r>
+    </w:p>
+    <w:p>
+      <w:pPr>
+        <w:numPr>
+          <w:ilvl w:val="0"/>
+          <w:numId w:val="1"/>
+        </w:numPr>
+        <w:spacing w:after="0" w:before="200" w:line="276" w:lineRule="auto"/>
+        <w:ind w:left="720" w:hanging="360"/>
+        <w:jc w:val="left"/>
+        <w:rPr>
+          <w:sz w:val="24"/>
+          <w:szCs w:val="24"/>
+          <w:u w:val="none"/>
+        </w:rPr>
+      </w:pPr>
+      <w:r>
+        <w:rPr>
+          <w:b w:val="1"/>
+          <w:sz w:val="24"/>
+          <w:szCs w:val="24"/>
+          <w:rtl w:val="0"/>
+        </w:rPr>
+        <w:t xml:space="preserve">Tiempo</w:t>
+      </w:r>
+      <w:r>
+        <w:rPr>
+          <w:sz w:val="24"/>
+          <w:szCs w:val="24"/>
+          <w:rtl w:val="0"/>
+        </w:rPr>
+        <w:t xml:space="preserve">: Muestra el tiempo que tarda el jugador en completar el nivel.</w:t>
+      </w:r>
+    </w:p>
+    <w:p>
+      <w:pPr>
+        <w:spacing w:after="0" w:line="276" w:lineRule="auto"/>
+        <w:jc w:val="left"/>
+        <w:rPr>
+          <w:sz w:val="24"/>
+          <w:szCs w:val="24"/>
+        </w:rPr>
+      </w:pPr>
+      <w:r>
+        <w:rPr>
+          <w:rtl w:val="0"/>
+        </w:rPr>
+      </w:r>
+    </w:p>
+    <w:p>
+      <w:pPr>
+        <w:spacing w:after="0" w:line="276" w:lineRule="auto"/>
+        <w:jc w:val="left"/>
+        <w:rPr>
+          <w:b w:val="1"/>
+          <w:sz w:val="24"/>
+          <w:szCs w:val="24"/>
+        </w:rPr>
+      </w:pPr>
+      <w:r>
+        <w:rPr>
+          <w:b w:val="1"/>
+          <w:sz w:val="24"/>
+          <w:szCs w:val="24"/>
+          <w:rtl w:val="0"/>
+        </w:rPr>
+        <w:t xml:space="preserve">Level Mechanics</w:t>
+      </w:r>
+    </w:p>
+    <w:p>
+      <w:pPr>
+        <w:spacing w:after="0" w:line="276" w:lineRule="auto"/>
+        <w:jc w:val="left"/>
+        <w:rPr>
+          <w:b w:val="1"/>
+          <w:sz w:val="24"/>
+          <w:szCs w:val="24"/>
+        </w:rPr>
+      </w:pPr>
+      <w:r>
+        <w:rPr>
+          <w:rtl w:val="0"/>
+        </w:rPr>
+      </w:r>
+    </w:p>
+    <w:p>
+      <w:pPr>
+        <w:spacing w:after="0" w:line="276" w:lineRule="auto"/>
+        <w:jc w:val="left"/>
+        <w:rPr>
+          <w:b w:val="1"/>
+          <w:sz w:val="24"/>
+          <w:szCs w:val="24"/>
+        </w:rPr>
+      </w:pPr>
+      <w:r>
+        <w:rPr>
+          <w:b w:val="1"/>
+          <w:sz w:val="24"/>
+          <w:szCs w:val="24"/>
+          <w:rtl w:val="0"/>
+        </w:rPr>
+        <w:t xml:space="preserve">Obstáculos</w:t>
+      </w:r>
+    </w:p>
+    <w:p>
+      <w:pPr>
+        <w:spacing w:after="0" w:line="276" w:lineRule="auto"/>
+        <w:jc w:val="left"/>
+        <w:rPr>
+          <w:sz w:val="24"/>
+          <w:szCs w:val="24"/>
+        </w:rPr>
+      </w:pPr>
+      <w:r>
+        <w:rPr>
+          <w:sz w:val="24"/>
+          <w:szCs w:val="24"/>
+          <w:rtl w:val="0"/>
+        </w:rPr>
+        <w:t xml:space="preserve">Al chocar con estos obstáculos, la velocidad del jugador disminuirá un poco.</w:t>
+      </w:r>
+    </w:p>
+    <w:p>
+      <w:pPr>
+        <w:numPr>
+          <w:ilvl w:val="0"/>
+          <w:numId w:val="2"/>
+        </w:numPr>
+        <w:spacing w:after="0" w:line="276" w:lineRule="auto"/>
+        <w:ind w:left="720" w:hanging="360"/>
+        <w:jc w:val="left"/>
+        <w:rPr>
+          <w:b w:val="1"/>
+          <w:sz w:val="24"/>
+          <w:szCs w:val="24"/>
+          <w:u w:val="none"/>
+        </w:rPr>
+      </w:pPr>
+      <w:r>
+        <w:rPr>
+          <w:b w:val="1"/>
+          <w:sz w:val="24"/>
+          <w:szCs w:val="24"/>
+          <w:rtl w:val="0"/>
+        </w:rPr>
+        <w:t xml:space="preserve">Autos</w:t>
+      </w:r>
+    </w:p>
+    <w:p>
+      <w:pPr>
+        <w:numPr>
+          <w:ilvl w:val="0"/>
+          <w:numId w:val="2"/>
+        </w:numPr>
+        <w:spacing w:after="0" w:line="276" w:lineRule="auto"/>
+        <w:ind w:left="720" w:hanging="360"/>
+        <w:jc w:val="left"/>
+        <w:rPr>
+          <w:b w:val="1"/>
+          <w:sz w:val="24"/>
+          <w:szCs w:val="24"/>
+          <w:u w:val="none"/>
+        </w:rPr>
+      </w:pPr>
+      <w:r>
+        <w:rPr>
+          <w:b w:val="1"/>
+          <w:sz w:val="24"/>
+          <w:szCs w:val="24"/>
+          <w:rtl w:val="0"/>
+        </w:rPr>
+        <w:t xml:space="preserve">Aceite</w:t>
+      </w:r>
+    </w:p>
+    <w:p>
+      <w:pPr>
+        <w:numPr>
+          <w:ilvl w:val="0"/>
+          <w:numId w:val="2"/>
+        </w:numPr>
+        <w:spacing w:after="0" w:line="276" w:lineRule="auto"/>
+        <w:ind w:left="720" w:hanging="360"/>
+        <w:jc w:val="left"/>
+        <w:rPr>
+          <w:b w:val="1"/>
+          <w:sz w:val="24"/>
+          <w:szCs w:val="24"/>
+          <w:u w:val="none"/>
+        </w:rPr>
+      </w:pPr>
+      <w:r>
+        <w:rPr>
+          <w:b w:val="1"/>
+          <w:sz w:val="24"/>
+          <w:szCs w:val="24"/>
+          <w:rtl w:val="0"/>
+        </w:rPr>
+        <w:t xml:space="preserve">Charco de Agua</w:t>
+      </w:r>
+    </w:p>
+    <w:p>
+      <w:pPr>
+        <w:spacing w:after="0" w:line="276" w:lineRule="auto"/>
+        <w:jc w:val="left"/>
+        <w:rPr>
+          <w:b w:val="1"/>
+          <w:sz w:val="24"/>
+          <w:szCs w:val="24"/>
+        </w:rPr>
+      </w:pPr>
+      <w:r>
+        <w:rPr>
+          <w:rtl w:val="0"/>
+        </w:rPr>
+      </w:r>
+    </w:p>
+    <w:p>
+      <w:pPr>
+        <w:spacing w:after="0" w:line="276" w:lineRule="auto"/>
+        <w:jc w:val="left"/>
+        <w:rPr>
+          <w:b w:val="1"/>
+          <w:sz w:val="24"/>
+          <w:szCs w:val="24"/>
+        </w:rPr>
+      </w:pPr>
+      <w:r>
+        <w:rPr>
+          <w:b w:val="1"/>
+          <w:sz w:val="24"/>
+          <w:szCs w:val="24"/>
+          <w:rtl w:val="0"/>
+        </w:rPr>
+        <w:t xml:space="preserve">Puntaje</w:t>
+      </w:r>
+    </w:p>
+    <w:p>
+      <w:pPr>
+        <w:spacing w:after="0" w:line="276" w:lineRule="auto"/>
+        <w:jc w:val="left"/>
+        <w:rPr>
+          <w:sz w:val="24"/>
+          <w:szCs w:val="24"/>
+        </w:rPr>
+      </w:pPr>
+      <w:r>
+        <w:rPr>
+          <w:sz w:val="24"/>
+          <w:szCs w:val="24"/>
+          <w:rtl w:val="0"/>
+        </w:rPr>
+        <w:t xml:space="preserve">El puntaje se irá dando cuando el jugador esté manejando.</w:t>
+      </w:r>
+    </w:p>
+    <w:p>
+      <w:pPr>
+        <w:numPr>
+          <w:ilvl w:val="0"/>
+          <w:numId w:val="3"/>
+        </w:numPr>
+        <w:spacing w:after="0" w:before="200" w:line="276" w:lineRule="auto"/>
+        <w:ind w:left="720" w:hanging="360"/>
+        <w:jc w:val="left"/>
+        <w:rPr>
+          <w:b w:val="1"/>
+          <w:sz w:val="24"/>
+          <w:szCs w:val="24"/>
+          <w:u w:val="none"/>
+        </w:rPr>
+      </w:pPr>
+      <w:r>
+        <w:rPr>
+          <w:b w:val="1"/>
+          <w:sz w:val="24"/>
+          <w:szCs w:val="24"/>
+          <w:rtl w:val="0"/>
+        </w:rPr>
+        <w:t xml:space="preserve">Autos: </w:t>
+      </w:r>
+      <w:r>
+        <w:rPr>
+          <w:sz w:val="24"/>
+          <w:szCs w:val="24"/>
+          <w:rtl w:val="0"/>
+        </w:rPr>
+        <w:t xml:space="preserve">Por cada auto que el jugador adelante, son </w:t>
+      </w:r>
+      <w:r>
+        <w:rPr>
+          <w:b w:val="1"/>
+          <w:sz w:val="24"/>
+          <w:szCs w:val="24"/>
+          <w:rtl w:val="0"/>
+        </w:rPr>
+        <w:t xml:space="preserve">50 </w:t>
+      </w:r>
+      <w:r>
+        <w:rPr>
+          <w:sz w:val="24"/>
+          <w:szCs w:val="24"/>
+          <w:rtl w:val="0"/>
+        </w:rPr>
+        <w:t xml:space="preserve">puntos.</w:t>
+      </w:r>
+    </w:p>
+    <w:p>
+      <w:pPr>
+        <w:numPr>
+          <w:ilvl w:val="0"/>
+          <w:numId w:val="3"/>
+        </w:numPr>
+        <w:spacing w:after="0" w:before="200" w:line="276" w:lineRule="auto"/>
+        <w:ind w:left="720" w:hanging="360"/>
+        <w:jc w:val="left"/>
+        <w:rPr>
+          <w:b w:val="1"/>
+          <w:sz w:val="24"/>
+          <w:szCs w:val="24"/>
+          <w:u w:val="none"/>
+        </w:rPr>
+      </w:pPr>
+      <w:r>
+        <w:rPr>
+          <w:b w:val="1"/>
+          <w:sz w:val="24"/>
+          <w:szCs w:val="24"/>
+          <w:rtl w:val="0"/>
+        </w:rPr>
+        <w:t xml:space="preserve">Auto de color: </w:t>
+      </w:r>
+      <w:r>
+        <w:rPr>
+          <w:sz w:val="24"/>
+          <w:szCs w:val="24"/>
+          <w:rtl w:val="0"/>
+        </w:rPr>
+        <w:t xml:space="preserve">Al colisionar con este auto, se le suman </w:t>
+      </w:r>
+      <w:r>
+        <w:rPr>
+          <w:b w:val="1"/>
+          <w:sz w:val="24"/>
+          <w:szCs w:val="24"/>
+          <w:rtl w:val="0"/>
+        </w:rPr>
+        <w:t xml:space="preserve">300 </w:t>
+      </w:r>
+      <w:r>
+        <w:rPr>
+          <w:sz w:val="24"/>
+          <w:szCs w:val="24"/>
+          <w:rtl w:val="0"/>
+        </w:rPr>
+        <w:t xml:space="preserve">puntos.</w:t>
+      </w:r>
+    </w:p>
+    <w:p>
+      <w:pPr>
+        <w:numPr>
+          <w:ilvl w:val="0"/>
+          <w:numId w:val="3"/>
+        </w:numPr>
+        <w:spacing w:after="0" w:before="200" w:line="276" w:lineRule="auto"/>
+        <w:ind w:left="720" w:hanging="360"/>
+        <w:jc w:val="left"/>
+        <w:rPr>
+          <w:b w:val="1"/>
+          <w:sz w:val="24"/>
+          <w:szCs w:val="24"/>
+          <w:u w:val="none"/>
+        </w:rPr>
+      </w:pPr>
+      <w:r>
+        <w:rPr>
+          <w:b w:val="1"/>
+          <w:sz w:val="24"/>
+          <w:szCs w:val="24"/>
+          <w:rtl w:val="0"/>
+        </w:rPr>
+        <w:t xml:space="preserve">KonamiMan: </w:t>
+      </w:r>
+      <w:r>
+        <w:rPr>
+          <w:sz w:val="24"/>
+          <w:szCs w:val="24"/>
+          <w:rtl w:val="0"/>
+        </w:rPr>
+        <w:t xml:space="preserve">Le otorga 3000 puntos al jugador, si este no choca con ningún obstáculo, mientras este esté en pantalla.</w:t>
+      </w:r>
+    </w:p>
+    <w:p>
+      <w:pPr>
+        <w:numPr>
+          <w:ilvl w:val="0"/>
+          <w:numId w:val="3"/>
+        </w:numPr>
+        <w:spacing w:after="0" w:before="200" w:line="276" w:lineRule="auto"/>
+        <w:ind w:left="720" w:hanging="360"/>
+        <w:jc w:val="left"/>
+        <w:rPr>
+          <w:b w:val="1"/>
+          <w:sz w:val="24"/>
+          <w:szCs w:val="24"/>
+          <w:u w:val="none"/>
+        </w:rPr>
+      </w:pPr>
+      <w:r>
+        <w:rPr>
+          <w:b w:val="1"/>
+          <w:sz w:val="24"/>
+          <w:szCs w:val="24"/>
+          <w:rtl w:val="0"/>
+        </w:rPr>
+        <w:t xml:space="preserve">Avion: </w:t>
+      </w:r>
+      <w:r>
+        <w:rPr>
+          <w:sz w:val="24"/>
+          <w:szCs w:val="24"/>
+          <w:rtl w:val="0"/>
+        </w:rPr>
+        <w:t xml:space="preserve">Le otorga 3000 puntos al jugador, si este no choca con ningún obstáculo, mientras este esté en pantalla.</w:t>
+      </w:r>
+    </w:p>
+    <w:p>
+      <w:pPr>
+        <w:numPr>
+          <w:ilvl w:val="0"/>
+          <w:numId w:val="3"/>
+        </w:numPr>
+        <w:spacing w:after="0" w:before="200" w:line="276" w:lineRule="auto"/>
+        <w:ind w:left="720" w:hanging="360"/>
+        <w:jc w:val="left"/>
+        <w:rPr>
+          <w:b w:val="1"/>
+          <w:sz w:val="24"/>
+          <w:szCs w:val="24"/>
+          <w:u w:val="none"/>
+        </w:rPr>
+      </w:pPr>
+      <w:r>
+        <w:rPr>
+          <w:b w:val="1"/>
+          <w:sz w:val="24"/>
+          <w:szCs w:val="24"/>
+          <w:rtl w:val="0"/>
+        </w:rPr>
+        <w:t xml:space="preserve">Tren: </w:t>
+      </w:r>
+      <w:r>
+        <w:rPr>
+          <w:sz w:val="24"/>
+          <w:szCs w:val="24"/>
+          <w:rtl w:val="0"/>
+        </w:rPr>
+        <w:t xml:space="preserve">Le otorga 3000 puntos al jugador, si este no choca con ningún obstáculo, mientras este esté en pantalla.</w:t>
+      </w:r>
+    </w:p>
+    <w:p>
+      <w:pPr>
+        <w:spacing w:after="0" w:line="276" w:lineRule="auto"/>
+        <w:jc w:val="left"/>
+        <w:rPr>
+          <w:sz w:val="24"/>
+          <w:szCs w:val="24"/>
+        </w:rPr>
+      </w:pPr>
+      <w:r>
+        <w:rPr>
+          <w:rtl w:val="0"/>
+        </w:rPr>
+      </w:r>
+    </w:p>
+    <w:p>
+      <w:pPr>
+        <w:spacing w:after="0" w:line="276" w:lineRule="auto"/>
+        <w:jc w:val="left"/>
+        <w:rPr>
+          <w:b w:val="1"/>
+          <w:sz w:val="24"/>
+          <w:szCs w:val="24"/>
+        </w:rPr>
+      </w:pPr>
+      <w:r>
+        <w:rPr>
+          <w:rtl w:val="0"/>
+        </w:rPr>
+      </w:r>
+    </w:p>
+    <w:p>
+      <w:pPr>
+        <w:spacing w:after="0" w:line="276" w:lineRule="auto"/>
+        <w:jc w:val="left"/>
+        <w:rPr>
+          <w:b w:val="1"/>
+          <w:sz w:val="24"/>
+          <w:szCs w:val="24"/>
+        </w:rPr>
+      </w:pPr>
+      <w:r>
+        <w:rPr>
+          <w:rtl w:val="0"/>
+        </w:rPr>
+      </w:r>
+    </w:p>
+    <w:p>
+      <w:pPr>
+        <w:spacing w:after="0" w:line="276" w:lineRule="auto"/>
+        <w:jc w:val="left"/>
+        <w:rPr>
+          <w:b w:val="1"/>
+          <w:sz w:val="24"/>
+          <w:szCs w:val="24"/>
+        </w:rPr>
+      </w:pPr>
+      <w:r>
+        <w:rPr>
+          <w:rtl w:val="0"/>
+        </w:rPr>
+      </w:r>
+    </w:p>
+    <w:p>
+      <w:pPr>
+        <w:spacing w:after="0" w:line="276" w:lineRule="auto"/>
+        <w:jc w:val="left"/>
+        <w:rPr>
+          <w:b w:val="1"/>
+          <w:sz w:val="24"/>
+          <w:szCs w:val="24"/>
+        </w:rPr>
+      </w:pPr>
+      <w:r>
+        <w:rPr>
+          <w:rtl w:val="0"/>
+        </w:rPr>
+      </w:r>
+    </w:p>
+    <w:p>
+      <w:pPr>
+        <w:spacing w:after="0" w:line="276" w:lineRule="auto"/>
+        <w:jc w:val="left"/>
+        <w:rPr>
+          <w:b w:val="1"/>
+          <w:sz w:val="24"/>
+          <w:szCs w:val="24"/>
+        </w:rPr>
+      </w:pPr>
+      <w:r>
+        <w:rPr>
+          <w:rtl w:val="0"/>
+        </w:rPr>
+      </w:r>
+    </w:p>
+    <w:p>
+      <w:pPr>
+        <w:spacing w:after="0" w:line="276" w:lineRule="auto"/>
+        <w:jc w:val="left"/>
+        <w:rPr>
+          <w:b w:val="1"/>
+          <w:sz w:val="24"/>
+          <w:szCs w:val="24"/>
+        </w:rPr>
+      </w:pPr>
+      <w:r>
+        <w:rPr>
+          <w:rtl w:val="0"/>
+        </w:rPr>
+      </w:r>
+    </w:p>
+    <w:p>
+      <w:pPr>
+        <w:spacing w:after="0" w:line="276" w:lineRule="auto"/>
+        <w:jc w:val="left"/>
+        <w:rPr>
+          <w:b w:val="1"/>
+          <w:sz w:val="24"/>
+          <w:szCs w:val="24"/>
+        </w:rPr>
+      </w:pPr>
+      <w:r>
+        <w:rPr>
+          <w:rtl w:val="0"/>
+        </w:rPr>
+      </w:r>
+    </w:p>
+    <w:p>
+      <w:pPr>
+        <w:spacing w:after="0" w:line="276" w:lineRule="auto"/>
+        <w:jc w:val="left"/>
+        <w:rPr>
+          <w:b w:val="1"/>
+          <w:sz w:val="24"/>
+          <w:szCs w:val="24"/>
+        </w:rPr>
+      </w:pPr>
+      <w:r>
+        <w:rPr>
+          <w:rtl w:val="0"/>
+        </w:rPr>
+      </w:r>
+    </w:p>
+    <w:p>
+      <w:pPr>
+        <w:spacing w:after="0" w:line="276" w:lineRule="auto"/>
+        <w:jc w:val="left"/>
+        <w:rPr>
+          <w:b w:val="1"/>
+          <w:sz w:val="24"/>
+          <w:szCs w:val="24"/>
+        </w:rPr>
+      </w:pPr>
+      <w:r>
+        <w:rPr>
+          <w:rtl w:val="0"/>
+        </w:rPr>
+      </w:r>
+    </w:p>
+    <w:p>
+      <w:pPr>
+        <w:spacing w:after="0" w:line="276" w:lineRule="auto"/>
+        <w:jc w:val="left"/>
+        <w:rPr>
+          <w:b w:val="1"/>
+          <w:sz w:val="24"/>
+          <w:szCs w:val="24"/>
+        </w:rPr>
+      </w:pPr>
+      <w:r>
+        <w:rPr>
+          <w:b w:val="1"/>
+          <w:sz w:val="24"/>
+          <w:szCs w:val="24"/>
+          <w:rtl w:val="0"/>
+        </w:rPr>
+        <w:t xml:space="preserve">End Level Screen</w:t>
+      </w:r>
+    </w:p>
+    <w:p>
+      <w:pPr>
+        <w:spacing w:after="0" w:line="276" w:lineRule="auto"/>
+        <w:jc w:val="left"/>
+        <w:rPr>
+          <w:sz w:val="24"/>
+          <w:szCs w:val="24"/>
+        </w:rPr>
+      </w:pPr>
+      <w:r>
+        <w:rPr>
+          <w:sz w:val="24"/>
+          <w:szCs w:val="24"/>
+          <w:rtl w:val="0"/>
+        </w:rPr>
+        <w:t xml:space="preserve">Esta pantalla se mostrará una vez el jugador cruce la línea de meta. Dando información sobre el </w:t>
+      </w:r>
+      <w:r>
+        <w:rPr>
+          <w:b w:val="1"/>
+          <w:sz w:val="24"/>
+          <w:szCs w:val="24"/>
+          <w:rtl w:val="0"/>
+        </w:rPr>
+        <w:t xml:space="preserve">Ranking del jugador</w:t>
+      </w:r>
+      <w:r>
+        <w:rPr>
+          <w:sz w:val="24"/>
+          <w:szCs w:val="24"/>
+          <w:rtl w:val="0"/>
+        </w:rPr>
+        <w:t xml:space="preserve">, </w:t>
+      </w:r>
+      <w:r>
+        <w:rPr>
+          <w:b w:val="1"/>
+          <w:sz w:val="24"/>
+          <w:szCs w:val="24"/>
+          <w:rtl w:val="0"/>
+        </w:rPr>
+        <w:t xml:space="preserve">Los autos Adelantados</w:t>
+      </w:r>
+      <w:r>
+        <w:rPr>
+          <w:sz w:val="24"/>
+          <w:szCs w:val="24"/>
+          <w:rtl w:val="0"/>
+        </w:rPr>
+        <w:t xml:space="preserve"> y los </w:t>
+      </w:r>
+      <w:r>
+        <w:rPr>
+          <w:b w:val="1"/>
+          <w:sz w:val="24"/>
+          <w:szCs w:val="24"/>
+          <w:rtl w:val="0"/>
+        </w:rPr>
+        <w:t xml:space="preserve">puntos</w:t>
+      </w:r>
+      <w:r>
+        <w:rPr>
+          <w:sz w:val="24"/>
+          <w:szCs w:val="24"/>
+          <w:rtl w:val="0"/>
+        </w:rPr>
+        <w:t xml:space="preserve">.</w:t>
+      </w:r>
+    </w:p>
+    <w:p>
+      <w:pPr>
+        <w:spacing w:after="0" w:line="276" w:lineRule="auto"/>
+        <w:jc w:val="center"/>
+        <w:rPr>
+          <w:sz w:val="24"/>
+          <w:szCs w:val="24"/>
+        </w:rPr>
+      </w:pPr>
+      <w:r>
+        <w:rPr>
+          <w:sz w:val="24"/>
+          <w:szCs w:val="24"/>
+        </w:rPr>
+        <w:drawing>
+          <wp:inline distB="114300" distT="114300" distL="114300" distR="114300">
+            <wp:extent cx="4148138" cy="2980215"/>
+            <wp:effectExtent b="0" l="0" r="0" t="0"/>
+            <wp:docPr id="4" name="image1.png"/>
+            <a:graphic>
+              <a:graphicData uri="http://schemas.openxmlformats.org/drawingml/2006/picture">
+                <pic:pic>
+                  <pic:nvPicPr>
+                    <pic:cNvPr id="0" name="image1.png"/>
+                    <pic:cNvPicPr preferRelativeResize="0"/>
+                  </pic:nvPicPr>
+                  <pic:blipFill>
+                    <a:blip r:embed="rId10"/>
+                    <a:srcRect b="0" l="0" r="0" t="0"/>
+                    <a:stretch>
+                      <a:fillRect/>
+                    </a:stretch>
+                  </pic:blipFill>
+                  <pic:spPr>
+                    <a:xfrm>
+                      <a:off x="0" y="0"/>
+                      <a:ext cx="4148138" cy="2980215"/>
+                    </a:xfrm>
+                    <a:prstGeom prst="rect"/>
+                    <a:ln/>
+                  </pic:spPr>
+                </pic:pic>
+              </a:graphicData>
+            </a:graphic>
+          </wp:inline>
+        </w:drawing>
+      </w:r>
+      <w:r>
+        <w:rPr>
+          <w:rtl w:val="0"/>
+        </w:rPr>
+      </w:r>
+    </w:p>
+    <w:p>
+      <w:pPr>
+        <w:spacing w:after="0" w:line="276" w:lineRule="auto"/>
+        <w:jc w:val="center"/>
+        <w:rPr>
+          <w:sz w:val="24"/>
+          <w:szCs w:val="24"/>
+        </w:rPr>
+      </w:pPr>
+      <w:r>
+        <w:rPr>
+          <w:rtl w:val="0"/>
+        </w:rPr>
+      </w:r>
+    </w:p>
+    <w:p>
+      <w:pPr>
+        <w:spacing w:after="0" w:line="276" w:lineRule="auto"/>
+        <w:jc w:val="left"/>
+        <w:rPr>
+          <w:b w:val="1"/>
+          <w:sz w:val="28"/>
+          <w:szCs w:val="28"/>
+        </w:rPr>
+      </w:pPr>
+      <w:r>
+        <w:rPr>
+          <w:b w:val="1"/>
+          <w:sz w:val="28"/>
+          <w:szCs w:val="28"/>
+          <w:rtl w:val="0"/>
+        </w:rPr>
+        <w:t xml:space="preserve">Controles</w:t>
+      </w:r>
+    </w:p>
+    <w:p>
+      <w:pPr>
+        <w:spacing w:after="0" w:line="276" w:lineRule="auto"/>
+        <w:jc w:val="left"/>
+        <w:rPr>
+          <w:sz w:val="28"/>
+          <w:szCs w:val="28"/>
+        </w:rPr>
+      </w:pPr>
+      <w:r>
+        <w:rPr>
+          <w:sz w:val="24"/>
+          <w:szCs w:val="24"/>
+          <w:rtl w:val="0"/>
+        </w:rPr>
+        <w:t xml:space="preserve">El juego se manejaba en Arcade con la palanca para moverse a los costados y dos botones, uno para acelerar y otro para frenar.</w:t>
+      </w:r>
       <w:r>
         <w:rPr>
           <w:rtl w:val="0"/>
@@ -1008,7 +2056,347 @@
 </file>
 
 <file path=word/numbering.xml><?xml version="1.0" encoding="utf-8"?>
-<w:numbering xmlns:mc="http://schemas.openxmlformats.org/markup-compatibility/2006" xmlns:o="urn:schemas-microsoft-com:office:office" xmlns:r="http://schemas.openxmlformats.org/officeDocument/2006/relationships" xmlns:m="http://schemas.openxmlformats.org/officeDocument/2006/math" xmlns:v="urn:schemas-microsoft-com:vml" xmlns:wp="http://schemas.openxmlformats.org/drawingml/2006/wordprocessingDrawing" xmlns:w10="urn:schemas-microsoft-com:office:word" xmlns:w="http://schemas.openxmlformats.org/wordprocessingml/2006/main" xmlns:wne="http://schemas.microsoft.com/office/word/2006/wordml" xmlns:sl="http://schemas.openxmlformats.org/schemaLibrary/2006/main" xmlns:a="http://schemas.openxmlformats.org/drawingml/2006/main" xmlns:pic="http://schemas.openxmlformats.org/drawingml/2006/picture" xmlns:c="http://schemas.openxmlformats.org/drawingml/2006/chart" xmlns:lc="http://schemas.openxmlformats.org/drawingml/2006/lockedCanvas" xmlns:dgm="http://schemas.openxmlformats.org/drawingml/2006/diagram" xmlns:wps="http://schemas.microsoft.com/office/word/2010/wordprocessingShape" xmlns:wpg="http://schemas.microsoft.com/office/word/2010/wordprocessingGroup" xmlns:w14="http://schemas.microsoft.com/office/word/2010/wordml" xmlns:w15="http://schemas.microsoft.com/office/word/2012/wordml"/>
+<w:numbering xmlns:mc="http://schemas.openxmlformats.org/markup-compatibility/2006" xmlns:o="urn:schemas-microsoft-com:office:office" xmlns:r="http://schemas.openxmlformats.org/officeDocument/2006/relationships" xmlns:m="http://schemas.openxmlformats.org/officeDocument/2006/math" xmlns:v="urn:schemas-microsoft-com:vml" xmlns:wp="http://schemas.openxmlformats.org/drawingml/2006/wordprocessingDrawing" xmlns:w10="urn:schemas-microsoft-com:office:word" xmlns:w="http://schemas.openxmlformats.org/wordprocessingml/2006/main" xmlns:wne="http://schemas.microsoft.com/office/word/2006/wordml" xmlns:sl="http://schemas.openxmlformats.org/schemaLibrary/2006/main" xmlns:a="http://schemas.openxmlformats.org/drawingml/2006/main" xmlns:pic="http://schemas.openxmlformats.org/drawingml/2006/picture" xmlns:c="http://schemas.openxmlformats.org/drawingml/2006/chart" xmlns:lc="http://schemas.openxmlformats.org/drawingml/2006/lockedCanvas" xmlns:dgm="http://schemas.openxmlformats.org/drawingml/2006/diagram" xmlns:wps="http://schemas.microsoft.com/office/word/2010/wordprocessingShape" xmlns:wpg="http://schemas.microsoft.com/office/word/2010/wordprocessingGroup" xmlns:w14="http://schemas.microsoft.com/office/word/2010/wordml" xmlns:w15="http://schemas.microsoft.com/office/word/2012/wordml">
+  <w:abstractNum w:abstractNumId="1">
+    <w:lvl w:ilvl="0">
+      <w:start w:val="1"/>
+      <w:numFmt w:val="bullet"/>
+      <w:lvlText w:val="●"/>
+      <w:lvlJc w:val="left"/>
+      <w:pPr>
+        <w:ind w:left="720" w:hanging="360"/>
+      </w:pPr>
+      <w:rPr>
+        <w:u w:val="none"/>
+      </w:rPr>
+    </w:lvl>
+    <w:lvl w:ilvl="1">
+      <w:start w:val="1"/>
+      <w:numFmt w:val="bullet"/>
+      <w:lvlText w:val="○"/>
+      <w:lvlJc w:val="left"/>
+      <w:pPr>
+        <w:ind w:left="1440" w:hanging="360"/>
+      </w:pPr>
+      <w:rPr>
+        <w:u w:val="none"/>
+      </w:rPr>
+    </w:lvl>
+    <w:lvl w:ilvl="2">
+      <w:start w:val="1"/>
+      <w:numFmt w:val="bullet"/>
+      <w:lvlText w:val="■"/>
+      <w:lvlJc w:val="left"/>
+      <w:pPr>
+        <w:ind w:left="2160" w:hanging="360"/>
+      </w:pPr>
+      <w:rPr>
+        <w:u w:val="none"/>
+      </w:rPr>
+    </w:lvl>
+    <w:lvl w:ilvl="3">
+      <w:start w:val="1"/>
+      <w:numFmt w:val="bullet"/>
+      <w:lvlText w:val="●"/>
+      <w:lvlJc w:val="left"/>
+      <w:pPr>
+        <w:ind w:left="2880" w:hanging="360"/>
+      </w:pPr>
+      <w:rPr>
+        <w:u w:val="none"/>
+      </w:rPr>
+    </w:lvl>
+    <w:lvl w:ilvl="4">
+      <w:start w:val="1"/>
+      <w:numFmt w:val="bullet"/>
+      <w:lvlText w:val="○"/>
+      <w:lvlJc w:val="left"/>
+      <w:pPr>
+        <w:ind w:left="3600" w:hanging="360"/>
+      </w:pPr>
+      <w:rPr>
+        <w:u w:val="none"/>
+      </w:rPr>
+    </w:lvl>
+    <w:lvl w:ilvl="5">
+      <w:start w:val="1"/>
+      <w:numFmt w:val="bullet"/>
+      <w:lvlText w:val="■"/>
+      <w:lvlJc w:val="left"/>
+      <w:pPr>
+        <w:ind w:left="4320" w:hanging="360"/>
+      </w:pPr>
+      <w:rPr>
+        <w:u w:val="none"/>
+      </w:rPr>
+    </w:lvl>
+    <w:lvl w:ilvl="6">
+      <w:start w:val="1"/>
+      <w:numFmt w:val="bullet"/>
+      <w:lvlText w:val="●"/>
+      <w:lvlJc w:val="left"/>
+      <w:pPr>
+        <w:ind w:left="5040" w:hanging="360"/>
+      </w:pPr>
+      <w:rPr>
+        <w:u w:val="none"/>
+      </w:rPr>
+    </w:lvl>
+    <w:lvl w:ilvl="7">
+      <w:start w:val="1"/>
+      <w:numFmt w:val="bullet"/>
+      <w:lvlText w:val="○"/>
+      <w:lvlJc w:val="left"/>
+      <w:pPr>
+        <w:ind w:left="5760" w:hanging="360"/>
+      </w:pPr>
+      <w:rPr>
+        <w:u w:val="none"/>
+      </w:rPr>
+    </w:lvl>
+    <w:lvl w:ilvl="8">
+      <w:start w:val="1"/>
+      <w:numFmt w:val="bullet"/>
+      <w:lvlText w:val="■"/>
+      <w:lvlJc w:val="left"/>
+      <w:pPr>
+        <w:ind w:left="6480" w:hanging="360"/>
+      </w:pPr>
+      <w:rPr>
+        <w:u w:val="none"/>
+      </w:rPr>
+    </w:lvl>
+  </w:abstractNum>
+  <w:abstractNum w:abstractNumId="2">
+    <w:lvl w:ilvl="0">
+      <w:start w:val="1"/>
+      <w:numFmt w:val="bullet"/>
+      <w:lvlText w:val="●"/>
+      <w:lvlJc w:val="left"/>
+      <w:pPr>
+        <w:ind w:left="720" w:hanging="360"/>
+      </w:pPr>
+      <w:rPr>
+        <w:u w:val="none"/>
+      </w:rPr>
+    </w:lvl>
+    <w:lvl w:ilvl="1">
+      <w:start w:val="1"/>
+      <w:numFmt w:val="bullet"/>
+      <w:lvlText w:val="○"/>
+      <w:lvlJc w:val="left"/>
+      <w:pPr>
+        <w:ind w:left="1440" w:hanging="360"/>
+      </w:pPr>
+      <w:rPr>
+        <w:u w:val="none"/>
+      </w:rPr>
+    </w:lvl>
+    <w:lvl w:ilvl="2">
+      <w:start w:val="1"/>
+      <w:numFmt w:val="bullet"/>
+      <w:lvlText w:val="■"/>
+      <w:lvlJc w:val="left"/>
+      <w:pPr>
+        <w:ind w:left="2160" w:hanging="360"/>
+      </w:pPr>
+      <w:rPr>
+        <w:u w:val="none"/>
+      </w:rPr>
+    </w:lvl>
+    <w:lvl w:ilvl="3">
+      <w:start w:val="1"/>
+      <w:numFmt w:val="bullet"/>
+      <w:lvlText w:val="●"/>
+      <w:lvlJc w:val="left"/>
+      <w:pPr>
+        <w:ind w:left="2880" w:hanging="360"/>
+      </w:pPr>
+      <w:rPr>
+        <w:u w:val="none"/>
+      </w:rPr>
+    </w:lvl>
+    <w:lvl w:ilvl="4">
+      <w:start w:val="1"/>
+      <w:numFmt w:val="bullet"/>
+      <w:lvlText w:val="○"/>
+      <w:lvlJc w:val="left"/>
+      <w:pPr>
+        <w:ind w:left="3600" w:hanging="360"/>
+      </w:pPr>
+      <w:rPr>
+        <w:u w:val="none"/>
+      </w:rPr>
+    </w:lvl>
+    <w:lvl w:ilvl="5">
+      <w:start w:val="1"/>
+      <w:numFmt w:val="bullet"/>
+      <w:lvlText w:val="■"/>
+      <w:lvlJc w:val="left"/>
+      <w:pPr>
+        <w:ind w:left="4320" w:hanging="360"/>
+      </w:pPr>
+      <w:rPr>
+        <w:u w:val="none"/>
+      </w:rPr>
+    </w:lvl>
+    <w:lvl w:ilvl="6">
+      <w:start w:val="1"/>
+      <w:numFmt w:val="bullet"/>
+      <w:lvlText w:val="●"/>
+      <w:lvlJc w:val="left"/>
+      <w:pPr>
+        <w:ind w:left="5040" w:hanging="360"/>
+      </w:pPr>
+      <w:rPr>
+        <w:u w:val="none"/>
+      </w:rPr>
+    </w:lvl>
+    <w:lvl w:ilvl="7">
+      <w:start w:val="1"/>
+      <w:numFmt w:val="bullet"/>
+      <w:lvlText w:val="○"/>
+      <w:lvlJc w:val="left"/>
+      <w:pPr>
+        <w:ind w:left="5760" w:hanging="360"/>
+      </w:pPr>
+      <w:rPr>
+        <w:u w:val="none"/>
+      </w:rPr>
+    </w:lvl>
+    <w:lvl w:ilvl="8">
+      <w:start w:val="1"/>
+      <w:numFmt w:val="bullet"/>
+      <w:lvlText w:val="■"/>
+      <w:lvlJc w:val="left"/>
+      <w:pPr>
+        <w:ind w:left="6480" w:hanging="360"/>
+      </w:pPr>
+      <w:rPr>
+        <w:u w:val="none"/>
+      </w:rPr>
+    </w:lvl>
+  </w:abstractNum>
+  <w:abstractNum w:abstractNumId="3">
+    <w:lvl w:ilvl="0">
+      <w:start w:val="1"/>
+      <w:numFmt w:val="bullet"/>
+      <w:lvlText w:val="●"/>
+      <w:lvlJc w:val="left"/>
+      <w:pPr>
+        <w:ind w:left="720" w:hanging="360"/>
+      </w:pPr>
+      <w:rPr>
+        <w:u w:val="none"/>
+      </w:rPr>
+    </w:lvl>
+    <w:lvl w:ilvl="1">
+      <w:start w:val="1"/>
+      <w:numFmt w:val="bullet"/>
+      <w:lvlText w:val="○"/>
+      <w:lvlJc w:val="left"/>
+      <w:pPr>
+        <w:ind w:left="1440" w:hanging="360"/>
+      </w:pPr>
+      <w:rPr>
+        <w:u w:val="none"/>
+      </w:rPr>
+    </w:lvl>
+    <w:lvl w:ilvl="2">
+      <w:start w:val="1"/>
+      <w:numFmt w:val="bullet"/>
+      <w:lvlText w:val="■"/>
+      <w:lvlJc w:val="left"/>
+      <w:pPr>
+        <w:ind w:left="2160" w:hanging="360"/>
+      </w:pPr>
+      <w:rPr>
+        <w:u w:val="none"/>
+      </w:rPr>
+    </w:lvl>
+    <w:lvl w:ilvl="3">
+      <w:start w:val="1"/>
+      <w:numFmt w:val="bullet"/>
+      <w:lvlText w:val="●"/>
+      <w:lvlJc w:val="left"/>
+      <w:pPr>
+        <w:ind w:left="2880" w:hanging="360"/>
+      </w:pPr>
+      <w:rPr>
+        <w:u w:val="none"/>
+      </w:rPr>
+    </w:lvl>
+    <w:lvl w:ilvl="4">
+      <w:start w:val="1"/>
+      <w:numFmt w:val="bullet"/>
+      <w:lvlText w:val="○"/>
+      <w:lvlJc w:val="left"/>
+      <w:pPr>
+        <w:ind w:left="3600" w:hanging="360"/>
+      </w:pPr>
+      <w:rPr>
+        <w:u w:val="none"/>
+      </w:rPr>
+    </w:lvl>
+    <w:lvl w:ilvl="5">
+      <w:start w:val="1"/>
+      <w:numFmt w:val="bullet"/>
+      <w:lvlText w:val="■"/>
+      <w:lvlJc w:val="left"/>
+      <w:pPr>
+        <w:ind w:left="4320" w:hanging="360"/>
+      </w:pPr>
+      <w:rPr>
+        <w:u w:val="none"/>
+      </w:rPr>
+    </w:lvl>
+    <w:lvl w:ilvl="6">
+      <w:start w:val="1"/>
+      <w:numFmt w:val="bullet"/>
+      <w:lvlText w:val="●"/>
+      <w:lvlJc w:val="left"/>
+      <w:pPr>
+        <w:ind w:left="5040" w:hanging="360"/>
+      </w:pPr>
+      <w:rPr>
+        <w:u w:val="none"/>
+      </w:rPr>
+    </w:lvl>
+    <w:lvl w:ilvl="7">
+      <w:start w:val="1"/>
+      <w:numFmt w:val="bullet"/>
+      <w:lvlText w:val="○"/>
+      <w:lvlJc w:val="left"/>
+      <w:pPr>
+        <w:ind w:left="5760" w:hanging="360"/>
+      </w:pPr>
+      <w:rPr>
+        <w:u w:val="none"/>
+      </w:rPr>
+    </w:lvl>
+    <w:lvl w:ilvl="8">
+      <w:start w:val="1"/>
+      <w:numFmt w:val="bullet"/>
+      <w:lvlText w:val="■"/>
+      <w:lvlJc w:val="left"/>
+      <w:pPr>
+        <w:ind w:left="6480" w:hanging="360"/>
+      </w:pPr>
+      <w:rPr>
+        <w:u w:val="none"/>
+      </w:rPr>
+    </w:lvl>
+  </w:abstractNum>
+  <w:num w:numId="1">
+    <w:abstractNumId w:val="1"/>
+  </w:num>
+  <w:num w:numId="2">
+    <w:abstractNumId w:val="2"/>
+  </w:num>
+  <w:num w:numId="3">
+    <w:abstractNumId w:val="3"/>
+  </w:num>
+</w:numbering>
 </file>
 
 <file path=word/styles.xml><?xml version="1.0" encoding="utf-8"?>

</xml_diff>

<commit_message>
Added images and controls info
</commit_message>
<xml_diff>
--- a/Docs/Recuperatorio TP2 Road Fighter.docx
+++ b/Docs/Recuperatorio TP2 Road Fighter.docx
@@ -65,12 +65,12 @@
                 <wp:inline distB="0" distT="0" distL="0" distR="0">
                   <wp:extent cx="3759701" cy="1534131"/>
                   <wp:effectExtent b="0" l="0" r="0" t="0"/>
-                  <wp:docPr id="3" name="image2.png"/>
+                  <wp:docPr id="8" name="image8.png"/>
                   <a:graphic>
                     <a:graphicData uri="http://schemas.openxmlformats.org/drawingml/2006/picture">
                       <pic:pic>
                         <pic:nvPicPr>
-                          <pic:cNvPr id="0" name="image2.png"/>
+                          <pic:cNvPr id="0" name="image8.png"/>
                           <pic:cNvPicPr preferRelativeResize="0"/>
                         </pic:nvPicPr>
                         <pic:blipFill>
@@ -583,12 +583,12 @@
           <wp:inline distB="114300" distT="114300" distL="114300" distR="114300">
             <wp:extent cx="5181600" cy="4648200"/>
             <wp:effectExtent b="0" l="0" r="0" t="0"/>
-            <wp:docPr id="2" name="image3.png"/>
+            <wp:docPr id="7" name="image13.png"/>
             <a:graphic>
               <a:graphicData uri="http://schemas.openxmlformats.org/drawingml/2006/picture">
                 <pic:pic>
                   <pic:nvPicPr>
-                    <pic:cNvPr id="0" name="image3.png"/>
+                    <pic:cNvPr id="0" name="image13.png"/>
                     <pic:cNvPicPr preferRelativeResize="0"/>
                   </pic:nvPicPr>
                   <pic:blipFill>
@@ -1002,12 +1002,12 @@
           <wp:inline distB="114300" distT="114300" distL="114300" distR="114300">
             <wp:extent cx="2747963" cy="3268952"/>
             <wp:effectExtent b="0" l="0" r="0" t="0"/>
-            <wp:docPr id="5" name="image5.png"/>
+            <wp:docPr id="10" name="image3.png"/>
             <a:graphic>
               <a:graphicData uri="http://schemas.openxmlformats.org/drawingml/2006/picture">
                 <pic:pic>
                   <pic:nvPicPr>
-                    <pic:cNvPr id="0" name="image5.png"/>
+                    <pic:cNvPr id="0" name="image3.png"/>
                     <pic:cNvPicPr preferRelativeResize="0"/>
                   </pic:nvPicPr>
                   <pic:blipFill>
@@ -1040,12 +1040,12 @@
           <wp:inline distB="114300" distT="114300" distL="114300" distR="114300">
             <wp:extent cx="2900619" cy="3258090"/>
             <wp:effectExtent b="0" l="0" r="0" t="0"/>
-            <wp:docPr id="1" name="image4.png"/>
+            <wp:docPr id="2" name="image7.png"/>
             <a:graphic>
               <a:graphicData uri="http://schemas.openxmlformats.org/drawingml/2006/picture">
                 <pic:pic>
                   <pic:nvPicPr>
-                    <pic:cNvPr id="0" name="image4.png"/>
+                    <pic:cNvPr id="0" name="image7.png"/>
                     <pic:cNvPicPr preferRelativeResize="0"/>
                   </pic:nvPicPr>
                   <pic:blipFill>
@@ -1095,6 +1095,51 @@
         <w:spacing w:after="200" w:line="276" w:lineRule="auto"/>
         <w:jc w:val="left"/>
         <w:rPr>
+          <w:sz w:val="24"/>
+          <w:szCs w:val="24"/>
+        </w:rPr>
+      </w:pPr>
+      <w:r>
+        <w:rPr>
+          <w:rtl w:val="0"/>
+        </w:rPr>
+      </w:r>
+    </w:p>
+    <w:p>
+      <w:pPr>
+        <w:spacing w:after="200" w:line="276" w:lineRule="auto"/>
+        <w:jc w:val="left"/>
+        <w:rPr>
+          <w:sz w:val="24"/>
+          <w:szCs w:val="24"/>
+        </w:rPr>
+      </w:pPr>
+      <w:r>
+        <w:rPr>
+          <w:rtl w:val="0"/>
+        </w:rPr>
+      </w:r>
+    </w:p>
+    <w:p>
+      <w:pPr>
+        <w:spacing w:after="200" w:line="276" w:lineRule="auto"/>
+        <w:jc w:val="left"/>
+        <w:rPr>
+          <w:sz w:val="24"/>
+          <w:szCs w:val="24"/>
+        </w:rPr>
+      </w:pPr>
+      <w:r>
+        <w:rPr>
+          <w:rtl w:val="0"/>
+        </w:rPr>
+      </w:r>
+    </w:p>
+    <w:p>
+      <w:pPr>
+        <w:spacing w:after="200" w:line="276" w:lineRule="auto"/>
+        <w:jc w:val="left"/>
+        <w:rPr>
           <w:b w:val="1"/>
           <w:sz w:val="28"/>
           <w:szCs w:val="28"/>
@@ -1193,7 +1238,61 @@
           <w:szCs w:val="24"/>
           <w:rtl w:val="0"/>
         </w:rPr>
-        <w:t xml:space="preserve"> El jugador tendrá un tanque de gasolina que se irá gastando a lo largo de la carrera.</w:t>
+        <w:t xml:space="preserve"> El jugador tendrá un tanque de gasolina que se irá gastando a lo largo de la carrera. </w:t>
+      </w:r>
+    </w:p>
+    <w:p>
+      <w:pPr>
+        <w:spacing w:after="0" w:before="200" w:line="276" w:lineRule="auto"/>
+        <w:ind w:left="720" w:firstLine="0"/>
+        <w:jc w:val="left"/>
+        <w:rPr>
+          <w:sz w:val="24"/>
+          <w:szCs w:val="24"/>
+        </w:rPr>
+      </w:pPr>
+      <w:r>
+        <w:rPr>
+          <w:sz w:val="24"/>
+          <w:szCs w:val="24"/>
+        </w:rPr>
+        <w:drawing>
+          <wp:inline distB="114300" distT="114300" distL="114300" distR="114300">
+            <wp:extent cx="885825" cy="1524000"/>
+            <wp:effectExtent b="0" l="0" r="0" t="0"/>
+            <wp:docPr id="9" name="image4.png"/>
+            <a:graphic>
+              <a:graphicData uri="http://schemas.openxmlformats.org/drawingml/2006/picture">
+                <pic:pic>
+                  <pic:nvPicPr>
+                    <pic:cNvPr id="0" name="image4.png"/>
+                    <pic:cNvPicPr preferRelativeResize="0"/>
+                  </pic:nvPicPr>
+                  <pic:blipFill>
+                    <a:blip r:embed="rId10"/>
+                    <a:srcRect b="0" l="0" r="0" t="0"/>
+                    <a:stretch>
+                      <a:fillRect/>
+                    </a:stretch>
+                  </pic:blipFill>
+                  <pic:spPr>
+                    <a:xfrm>
+                      <a:off x="0" y="0"/>
+                      <a:ext cx="885825" cy="1524000"/>
+                    </a:xfrm>
+                    <a:prstGeom prst="rect"/>
+                    <a:ln/>
+                  </pic:spPr>
+                </pic:pic>
+              </a:graphicData>
+            </a:graphic>
+          </wp:inline>
+        </w:drawing>
+      </w:r>
+      <w:r>
+        <w:rPr>
+          <w:rtl w:val="0"/>
+        </w:rPr>
       </w:r>
     </w:p>
     <w:p>
@@ -1228,6 +1327,49 @@
         </w:rPr>
         <w:t xml:space="preserve"> El jugador irá sumando puntos hasta llegar a la línea de meta. </w:t>
       </w:r>
+      <w:r>
+        <w:rPr>
+          <w:sz w:val="24"/>
+          <w:szCs w:val="24"/>
+        </w:rPr>
+        <w:drawing>
+          <wp:inline distB="114300" distT="114300" distL="114300" distR="114300">
+            <wp:extent cx="2076450" cy="904562"/>
+            <wp:effectExtent b="0" l="0" r="0" t="0"/>
+            <wp:docPr id="15" name="image6.png"/>
+            <a:graphic>
+              <a:graphicData uri="http://schemas.openxmlformats.org/drawingml/2006/picture">
+                <pic:pic>
+                  <pic:nvPicPr>
+                    <pic:cNvPr id="0" name="image6.png"/>
+                    <pic:cNvPicPr preferRelativeResize="0"/>
+                  </pic:nvPicPr>
+                  <pic:blipFill>
+                    <a:blip r:embed="rId11"/>
+                    <a:srcRect b="0" l="0" r="0" t="47531"/>
+                    <a:stretch>
+                      <a:fillRect/>
+                    </a:stretch>
+                  </pic:blipFill>
+                  <pic:spPr>
+                    <a:xfrm>
+                      <a:off x="0" y="0"/>
+                      <a:ext cx="2076450" cy="904562"/>
+                    </a:xfrm>
+                    <a:prstGeom prst="rect"/>
+                    <a:ln/>
+                  </pic:spPr>
+                </pic:pic>
+              </a:graphicData>
+            </a:graphic>
+          </wp:inline>
+        </w:drawing>
+      </w:r>
+      <w:r>
+        <w:rPr>
+          <w:rtl w:val="0"/>
+        </w:rPr>
+      </w:r>
     </w:p>
     <w:p>
       <w:pPr>
@@ -1261,233 +1403,55 @@
         </w:rPr>
         <w:t xml:space="preserve">: Muestra el tiempo que tarda el jugador en completar el nivel.</w:t>
       </w:r>
-    </w:p>
-    <w:p>
-      <w:pPr>
-        <w:spacing w:after="0" w:line="276" w:lineRule="auto"/>
-        <w:jc w:val="left"/>
-        <w:rPr>
-          <w:sz w:val="24"/>
-          <w:szCs w:val="24"/>
-        </w:rPr>
-      </w:pPr>
-      <w:r>
-        <w:rPr>
-          <w:rtl w:val="0"/>
-        </w:rPr>
-      </w:r>
-    </w:p>
-    <w:p>
-      <w:pPr>
-        <w:spacing w:after="0" w:line="276" w:lineRule="auto"/>
-        <w:jc w:val="left"/>
-        <w:rPr>
-          <w:b w:val="1"/>
-          <w:sz w:val="24"/>
-          <w:szCs w:val="24"/>
-        </w:rPr>
-      </w:pPr>
-      <w:r>
-        <w:rPr>
-          <w:b w:val="1"/>
-          <w:sz w:val="24"/>
-          <w:szCs w:val="24"/>
-          <w:rtl w:val="0"/>
-        </w:rPr>
-        <w:t xml:space="preserve">Level Mechanics</w:t>
-      </w:r>
-    </w:p>
-    <w:p>
-      <w:pPr>
-        <w:spacing w:after="0" w:line="276" w:lineRule="auto"/>
-        <w:jc w:val="left"/>
-        <w:rPr>
-          <w:b w:val="1"/>
-          <w:sz w:val="24"/>
-          <w:szCs w:val="24"/>
-        </w:rPr>
-      </w:pPr>
-      <w:r>
-        <w:rPr>
-          <w:rtl w:val="0"/>
-        </w:rPr>
-      </w:r>
-    </w:p>
-    <w:p>
-      <w:pPr>
-        <w:spacing w:after="0" w:line="276" w:lineRule="auto"/>
-        <w:jc w:val="left"/>
-        <w:rPr>
-          <w:b w:val="1"/>
-          <w:sz w:val="24"/>
-          <w:szCs w:val="24"/>
-        </w:rPr>
-      </w:pPr>
-      <w:r>
-        <w:rPr>
-          <w:b w:val="1"/>
-          <w:sz w:val="24"/>
-          <w:szCs w:val="24"/>
-          <w:rtl w:val="0"/>
-        </w:rPr>
-        <w:t xml:space="preserve">Obstáculos</w:t>
-      </w:r>
-    </w:p>
-    <w:p>
-      <w:pPr>
-        <w:spacing w:after="0" w:line="276" w:lineRule="auto"/>
-        <w:jc w:val="left"/>
-        <w:rPr>
-          <w:sz w:val="24"/>
-          <w:szCs w:val="24"/>
-        </w:rPr>
-      </w:pPr>
-      <w:r>
-        <w:rPr>
-          <w:sz w:val="24"/>
-          <w:szCs w:val="24"/>
-          <w:rtl w:val="0"/>
-        </w:rPr>
-        <w:t xml:space="preserve">Al chocar con estos obstáculos, la velocidad del jugador disminuirá un poco.</w:t>
+      <w:r>
+        <w:rPr>
+          <w:sz w:val="24"/>
+          <w:szCs w:val="24"/>
+        </w:rPr>
+        <w:drawing>
+          <wp:inline distB="114300" distT="114300" distL="114300" distR="114300">
+            <wp:extent cx="1971675" cy="923925"/>
+            <wp:effectExtent b="0" l="0" r="0" t="0"/>
+            <wp:docPr id="5" name="image2.png"/>
+            <a:graphic>
+              <a:graphicData uri="http://schemas.openxmlformats.org/drawingml/2006/picture">
+                <pic:pic>
+                  <pic:nvPicPr>
+                    <pic:cNvPr id="0" name="image2.png"/>
+                    <pic:cNvPicPr preferRelativeResize="0"/>
+                  </pic:nvPicPr>
+                  <pic:blipFill>
+                    <a:blip r:embed="rId12"/>
+                    <a:srcRect b="0" l="0" r="0" t="0"/>
+                    <a:stretch>
+                      <a:fillRect/>
+                    </a:stretch>
+                  </pic:blipFill>
+                  <pic:spPr>
+                    <a:xfrm>
+                      <a:off x="0" y="0"/>
+                      <a:ext cx="1971675" cy="923925"/>
+                    </a:xfrm>
+                    <a:prstGeom prst="rect"/>
+                    <a:ln/>
+                  </pic:spPr>
+                </pic:pic>
+              </a:graphicData>
+            </a:graphic>
+          </wp:inline>
+        </w:drawing>
+      </w:r>
+      <w:r>
+        <w:rPr>
+          <w:rtl w:val="0"/>
+        </w:rPr>
       </w:r>
     </w:p>
     <w:p>
       <w:pPr>
         <w:numPr>
           <w:ilvl w:val="0"/>
-          <w:numId w:val="2"/>
-        </w:numPr>
-        <w:spacing w:after="0" w:line="276" w:lineRule="auto"/>
-        <w:ind w:left="720" w:hanging="360"/>
-        <w:jc w:val="left"/>
-        <w:rPr>
-          <w:b w:val="1"/>
-          <w:sz w:val="24"/>
-          <w:szCs w:val="24"/>
-          <w:u w:val="none"/>
-        </w:rPr>
-      </w:pPr>
-      <w:r>
-        <w:rPr>
-          <w:b w:val="1"/>
-          <w:sz w:val="24"/>
-          <w:szCs w:val="24"/>
-          <w:rtl w:val="0"/>
-        </w:rPr>
-        <w:t xml:space="preserve">Autos</w:t>
-      </w:r>
-    </w:p>
-    <w:p>
-      <w:pPr>
-        <w:numPr>
-          <w:ilvl w:val="0"/>
-          <w:numId w:val="2"/>
-        </w:numPr>
-        <w:spacing w:after="0" w:line="276" w:lineRule="auto"/>
-        <w:ind w:left="720" w:hanging="360"/>
-        <w:jc w:val="left"/>
-        <w:rPr>
-          <w:b w:val="1"/>
-          <w:sz w:val="24"/>
-          <w:szCs w:val="24"/>
-          <w:u w:val="none"/>
-        </w:rPr>
-      </w:pPr>
-      <w:r>
-        <w:rPr>
-          <w:b w:val="1"/>
-          <w:sz w:val="24"/>
-          <w:szCs w:val="24"/>
-          <w:rtl w:val="0"/>
-        </w:rPr>
-        <w:t xml:space="preserve">Aceite</w:t>
-      </w:r>
-    </w:p>
-    <w:p>
-      <w:pPr>
-        <w:numPr>
-          <w:ilvl w:val="0"/>
-          <w:numId w:val="2"/>
-        </w:numPr>
-        <w:spacing w:after="0" w:line="276" w:lineRule="auto"/>
-        <w:ind w:left="720" w:hanging="360"/>
-        <w:jc w:val="left"/>
-        <w:rPr>
-          <w:b w:val="1"/>
-          <w:sz w:val="24"/>
-          <w:szCs w:val="24"/>
-          <w:u w:val="none"/>
-        </w:rPr>
-      </w:pPr>
-      <w:r>
-        <w:rPr>
-          <w:b w:val="1"/>
-          <w:sz w:val="24"/>
-          <w:szCs w:val="24"/>
-          <w:rtl w:val="0"/>
-        </w:rPr>
-        <w:t xml:space="preserve">Charco de Agua</w:t>
-      </w:r>
-    </w:p>
-    <w:p>
-      <w:pPr>
-        <w:spacing w:after="0" w:line="276" w:lineRule="auto"/>
-        <w:jc w:val="left"/>
-        <w:rPr>
-          <w:b w:val="1"/>
-          <w:sz w:val="24"/>
-          <w:szCs w:val="24"/>
-        </w:rPr>
-      </w:pPr>
-      <w:r>
-        <w:rPr>
-          <w:rtl w:val="0"/>
-        </w:rPr>
-      </w:r>
-    </w:p>
-    <w:p>
-      <w:pPr>
-        <w:spacing w:after="0" w:line="276" w:lineRule="auto"/>
-        <w:jc w:val="left"/>
-        <w:rPr>
-          <w:b w:val="1"/>
-          <w:sz w:val="24"/>
-          <w:szCs w:val="24"/>
-        </w:rPr>
-      </w:pPr>
-      <w:r>
-        <w:rPr>
-          <w:b w:val="1"/>
-          <w:sz w:val="24"/>
-          <w:szCs w:val="24"/>
-          <w:rtl w:val="0"/>
-        </w:rPr>
-        <w:t xml:space="preserve">Puntaje</w:t>
-      </w:r>
-    </w:p>
-    <w:p>
-      <w:pPr>
-        <w:spacing w:after="0" w:line="276" w:lineRule="auto"/>
-        <w:jc w:val="left"/>
-        <w:rPr>
-          <w:sz w:val="24"/>
-          <w:szCs w:val="24"/>
-        </w:rPr>
-      </w:pPr>
-      <w:r>
-        <w:rPr>
-          <w:sz w:val="24"/>
-          <w:szCs w:val="24"/>
-          <w:rtl w:val="0"/>
-        </w:rPr>
-        <w:t xml:space="preserve">El puntaje se irá dando cuando el jugador esté manejando.</w:t>
-      </w:r>
-    </w:p>
-    <w:p>
-      <w:pPr>
-        <w:numPr>
-          <w:ilvl w:val="0"/>
-          <w:numId w:val="3"/>
+          <w:numId w:val="1"/>
         </w:numPr>
         <w:spacing w:after="0" w:before="200" w:line="276" w:lineRule="auto"/>
         <w:ind w:left="720" w:hanging="360"/>
@@ -1496,7 +1460,6 @@
           <w:b w:val="1"/>
           <w:sz w:val="24"/>
           <w:szCs w:val="24"/>
-          <w:u w:val="none"/>
         </w:rPr>
       </w:pPr>
       <w:r>
@@ -1514,431 +1477,14 @@
           <w:szCs w:val="24"/>
           <w:rtl w:val="0"/>
         </w:rPr>
-        <w:t xml:space="preserve">Por cada auto que el jugador adelante, son </w:t>
-      </w:r>
-      <w:r>
-        <w:rPr>
-          <w:b w:val="1"/>
-          <w:sz w:val="24"/>
-          <w:szCs w:val="24"/>
-          <w:rtl w:val="0"/>
-        </w:rPr>
-        <w:t xml:space="preserve">50 </w:t>
-      </w:r>
-      <w:r>
-        <w:rPr>
-          <w:sz w:val="24"/>
-          <w:szCs w:val="24"/>
-          <w:rtl w:val="0"/>
-        </w:rPr>
-        <w:t xml:space="preserve">puntos.</w:t>
-      </w:r>
-    </w:p>
-    <w:p>
-      <w:pPr>
-        <w:numPr>
-          <w:ilvl w:val="0"/>
-          <w:numId w:val="3"/>
-        </w:numPr>
+        <w:t xml:space="preserve">Muestra la cantidad de autos adelantados.</w:t>
+      </w:r>
+    </w:p>
+    <w:p>
+      <w:pPr>
         <w:spacing w:after="0" w:before="200" w:line="276" w:lineRule="auto"/>
-        <w:ind w:left="720" w:hanging="360"/>
-        <w:jc w:val="left"/>
-        <w:rPr>
-          <w:b w:val="1"/>
-          <w:sz w:val="24"/>
-          <w:szCs w:val="24"/>
-          <w:u w:val="none"/>
-        </w:rPr>
-      </w:pPr>
-      <w:r>
-        <w:rPr>
-          <w:b w:val="1"/>
-          <w:sz w:val="24"/>
-          <w:szCs w:val="24"/>
-          <w:rtl w:val="0"/>
-        </w:rPr>
-        <w:t xml:space="preserve">Auto de color: </w:t>
-      </w:r>
-      <w:r>
-        <w:rPr>
-          <w:sz w:val="24"/>
-          <w:szCs w:val="24"/>
-          <w:rtl w:val="0"/>
-        </w:rPr>
-        <w:t xml:space="preserve">Al colisionar con este auto, se le suman </w:t>
-      </w:r>
-      <w:r>
-        <w:rPr>
-          <w:b w:val="1"/>
-          <w:sz w:val="24"/>
-          <w:szCs w:val="24"/>
-          <w:rtl w:val="0"/>
-        </w:rPr>
-        <w:t xml:space="preserve">300 </w:t>
-      </w:r>
-      <w:r>
-        <w:rPr>
-          <w:sz w:val="24"/>
-          <w:szCs w:val="24"/>
-          <w:rtl w:val="0"/>
-        </w:rPr>
-        <w:t xml:space="preserve">puntos.</w:t>
-      </w:r>
-    </w:p>
-    <w:p>
-      <w:pPr>
-        <w:numPr>
-          <w:ilvl w:val="0"/>
-          <w:numId w:val="3"/>
-        </w:numPr>
-        <w:spacing w:after="0" w:before="200" w:line="276" w:lineRule="auto"/>
-        <w:ind w:left="720" w:hanging="360"/>
-        <w:jc w:val="left"/>
-        <w:rPr>
-          <w:b w:val="1"/>
-          <w:sz w:val="24"/>
-          <w:szCs w:val="24"/>
-          <w:u w:val="none"/>
-        </w:rPr>
-      </w:pPr>
-      <w:r>
-        <w:rPr>
-          <w:b w:val="1"/>
-          <w:sz w:val="24"/>
-          <w:szCs w:val="24"/>
-          <w:rtl w:val="0"/>
-        </w:rPr>
-        <w:t xml:space="preserve">KonamiMan: </w:t>
-      </w:r>
-      <w:r>
-        <w:rPr>
-          <w:sz w:val="24"/>
-          <w:szCs w:val="24"/>
-          <w:rtl w:val="0"/>
-        </w:rPr>
-        <w:t xml:space="preserve">Le otorga 3000 puntos al jugador, si este no choca con ningún obstáculo, mientras este esté en pantalla.</w:t>
-      </w:r>
-    </w:p>
-    <w:p>
-      <w:pPr>
-        <w:numPr>
-          <w:ilvl w:val="0"/>
-          <w:numId w:val="3"/>
-        </w:numPr>
-        <w:spacing w:after="0" w:before="200" w:line="276" w:lineRule="auto"/>
-        <w:ind w:left="720" w:hanging="360"/>
-        <w:jc w:val="left"/>
-        <w:rPr>
-          <w:b w:val="1"/>
-          <w:sz w:val="24"/>
-          <w:szCs w:val="24"/>
-          <w:u w:val="none"/>
-        </w:rPr>
-      </w:pPr>
-      <w:r>
-        <w:rPr>
-          <w:b w:val="1"/>
-          <w:sz w:val="24"/>
-          <w:szCs w:val="24"/>
-          <w:rtl w:val="0"/>
-        </w:rPr>
-        <w:t xml:space="preserve">Avion: </w:t>
-      </w:r>
-      <w:r>
-        <w:rPr>
-          <w:sz w:val="24"/>
-          <w:szCs w:val="24"/>
-          <w:rtl w:val="0"/>
-        </w:rPr>
-        <w:t xml:space="preserve">Le otorga 3000 puntos al jugador, si este no choca con ningún obstáculo, mientras este esté en pantalla.</w:t>
-      </w:r>
-    </w:p>
-    <w:p>
-      <w:pPr>
-        <w:numPr>
-          <w:ilvl w:val="0"/>
-          <w:numId w:val="3"/>
-        </w:numPr>
-        <w:spacing w:after="0" w:before="200" w:line="276" w:lineRule="auto"/>
-        <w:ind w:left="720" w:hanging="360"/>
-        <w:jc w:val="left"/>
-        <w:rPr>
-          <w:b w:val="1"/>
-          <w:sz w:val="24"/>
-          <w:szCs w:val="24"/>
-          <w:u w:val="none"/>
-        </w:rPr>
-      </w:pPr>
-      <w:r>
-        <w:rPr>
-          <w:b w:val="1"/>
-          <w:sz w:val="24"/>
-          <w:szCs w:val="24"/>
-          <w:rtl w:val="0"/>
-        </w:rPr>
-        <w:t xml:space="preserve">Tren: </w:t>
-      </w:r>
-      <w:r>
-        <w:rPr>
-          <w:sz w:val="24"/>
-          <w:szCs w:val="24"/>
-          <w:rtl w:val="0"/>
-        </w:rPr>
-        <w:t xml:space="preserve">Le otorga 3000 puntos al jugador, si este no choca con ningún obstáculo, mientras este esté en pantalla.</w:t>
-      </w:r>
-    </w:p>
-    <w:p>
-      <w:pPr>
-        <w:spacing w:after="0" w:line="276" w:lineRule="auto"/>
-        <w:jc w:val="left"/>
-        <w:rPr>
-          <w:sz w:val="24"/>
-          <w:szCs w:val="24"/>
-        </w:rPr>
-      </w:pPr>
-      <w:r>
-        <w:rPr>
-          <w:rtl w:val="0"/>
-        </w:rPr>
-      </w:r>
-    </w:p>
-    <w:p>
-      <w:pPr>
-        <w:spacing w:after="0" w:line="276" w:lineRule="auto"/>
-        <w:jc w:val="left"/>
-        <w:rPr>
-          <w:b w:val="1"/>
-          <w:sz w:val="24"/>
-          <w:szCs w:val="24"/>
-        </w:rPr>
-      </w:pPr>
-      <w:r>
-        <w:rPr>
-          <w:rtl w:val="0"/>
-        </w:rPr>
-      </w:r>
-    </w:p>
-    <w:p>
-      <w:pPr>
-        <w:spacing w:after="0" w:line="276" w:lineRule="auto"/>
-        <w:jc w:val="left"/>
-        <w:rPr>
-          <w:b w:val="1"/>
-          <w:sz w:val="24"/>
-          <w:szCs w:val="24"/>
-        </w:rPr>
-      </w:pPr>
-      <w:r>
-        <w:rPr>
-          <w:rtl w:val="0"/>
-        </w:rPr>
-      </w:r>
-    </w:p>
-    <w:p>
-      <w:pPr>
-        <w:spacing w:after="0" w:line="276" w:lineRule="auto"/>
-        <w:jc w:val="left"/>
-        <w:rPr>
-          <w:b w:val="1"/>
-          <w:sz w:val="24"/>
-          <w:szCs w:val="24"/>
-        </w:rPr>
-      </w:pPr>
-      <w:r>
-        <w:rPr>
-          <w:rtl w:val="0"/>
-        </w:rPr>
-      </w:r>
-    </w:p>
-    <w:p>
-      <w:pPr>
-        <w:spacing w:after="0" w:line="276" w:lineRule="auto"/>
-        <w:jc w:val="left"/>
-        <w:rPr>
-          <w:b w:val="1"/>
-          <w:sz w:val="24"/>
-          <w:szCs w:val="24"/>
-        </w:rPr>
-      </w:pPr>
-      <w:r>
-        <w:rPr>
-          <w:rtl w:val="0"/>
-        </w:rPr>
-      </w:r>
-    </w:p>
-    <w:p>
-      <w:pPr>
-        <w:spacing w:after="0" w:line="276" w:lineRule="auto"/>
-        <w:jc w:val="left"/>
-        <w:rPr>
-          <w:b w:val="1"/>
-          <w:sz w:val="24"/>
-          <w:szCs w:val="24"/>
-        </w:rPr>
-      </w:pPr>
-      <w:r>
-        <w:rPr>
-          <w:rtl w:val="0"/>
-        </w:rPr>
-      </w:r>
-    </w:p>
-    <w:p>
-      <w:pPr>
-        <w:spacing w:after="0" w:line="276" w:lineRule="auto"/>
-        <w:jc w:val="left"/>
-        <w:rPr>
-          <w:b w:val="1"/>
-          <w:sz w:val="24"/>
-          <w:szCs w:val="24"/>
-        </w:rPr>
-      </w:pPr>
-      <w:r>
-        <w:rPr>
-          <w:rtl w:val="0"/>
-        </w:rPr>
-      </w:r>
-    </w:p>
-    <w:p>
-      <w:pPr>
-        <w:spacing w:after="0" w:line="276" w:lineRule="auto"/>
-        <w:jc w:val="left"/>
-        <w:rPr>
-          <w:b w:val="1"/>
-          <w:sz w:val="24"/>
-          <w:szCs w:val="24"/>
-        </w:rPr>
-      </w:pPr>
-      <w:r>
-        <w:rPr>
-          <w:rtl w:val="0"/>
-        </w:rPr>
-      </w:r>
-    </w:p>
-    <w:p>
-      <w:pPr>
-        <w:spacing w:after="0" w:line="276" w:lineRule="auto"/>
-        <w:jc w:val="left"/>
-        <w:rPr>
-          <w:b w:val="1"/>
-          <w:sz w:val="24"/>
-          <w:szCs w:val="24"/>
-        </w:rPr>
-      </w:pPr>
-      <w:r>
-        <w:rPr>
-          <w:rtl w:val="0"/>
-        </w:rPr>
-      </w:r>
-    </w:p>
-    <w:p>
-      <w:pPr>
-        <w:spacing w:after="0" w:line="276" w:lineRule="auto"/>
-        <w:jc w:val="left"/>
-        <w:rPr>
-          <w:b w:val="1"/>
-          <w:sz w:val="24"/>
-          <w:szCs w:val="24"/>
-        </w:rPr>
-      </w:pPr>
-      <w:r>
-        <w:rPr>
-          <w:rtl w:val="0"/>
-        </w:rPr>
-      </w:r>
-    </w:p>
-    <w:p>
-      <w:pPr>
-        <w:spacing w:after="0" w:line="276" w:lineRule="auto"/>
-        <w:jc w:val="left"/>
-        <w:rPr>
-          <w:b w:val="1"/>
-          <w:sz w:val="24"/>
-          <w:szCs w:val="24"/>
-        </w:rPr>
-      </w:pPr>
-      <w:r>
-        <w:rPr>
-          <w:b w:val="1"/>
-          <w:sz w:val="24"/>
-          <w:szCs w:val="24"/>
-          <w:rtl w:val="0"/>
-        </w:rPr>
-        <w:t xml:space="preserve">End Level Screen</w:t>
-      </w:r>
-    </w:p>
-    <w:p>
-      <w:pPr>
-        <w:spacing w:after="0" w:line="276" w:lineRule="auto"/>
-        <w:jc w:val="left"/>
-        <w:rPr>
-          <w:sz w:val="24"/>
-          <w:szCs w:val="24"/>
-        </w:rPr>
-      </w:pPr>
-      <w:r>
-        <w:rPr>
-          <w:sz w:val="24"/>
-          <w:szCs w:val="24"/>
-          <w:rtl w:val="0"/>
-        </w:rPr>
-        <w:t xml:space="preserve">Esta pantalla se mostrará una vez el jugador cruce la línea de meta. Dando información sobre el </w:t>
-      </w:r>
-      <w:r>
-        <w:rPr>
-          <w:b w:val="1"/>
-          <w:sz w:val="24"/>
-          <w:szCs w:val="24"/>
-          <w:rtl w:val="0"/>
-        </w:rPr>
-        <w:t xml:space="preserve">Ranking del jugador</w:t>
-      </w:r>
-      <w:r>
-        <w:rPr>
-          <w:sz w:val="24"/>
-          <w:szCs w:val="24"/>
-          <w:rtl w:val="0"/>
-        </w:rPr>
-        <w:t xml:space="preserve">, </w:t>
-      </w:r>
-      <w:r>
-        <w:rPr>
-          <w:b w:val="1"/>
-          <w:sz w:val="24"/>
-          <w:szCs w:val="24"/>
-          <w:rtl w:val="0"/>
-        </w:rPr>
-        <w:t xml:space="preserve">Los autos Adelantados</w:t>
-      </w:r>
-      <w:r>
-        <w:rPr>
-          <w:sz w:val="24"/>
-          <w:szCs w:val="24"/>
-          <w:rtl w:val="0"/>
-        </w:rPr>
-        <w:t xml:space="preserve"> y los </w:t>
-      </w:r>
-      <w:r>
-        <w:rPr>
-          <w:b w:val="1"/>
-          <w:sz w:val="24"/>
-          <w:szCs w:val="24"/>
-          <w:rtl w:val="0"/>
-        </w:rPr>
-        <w:t xml:space="preserve">puntos</w:t>
-      </w:r>
-      <w:r>
-        <w:rPr>
-          <w:sz w:val="24"/>
-          <w:szCs w:val="24"/>
-          <w:rtl w:val="0"/>
-        </w:rPr>
-        <w:t xml:space="preserve">.</w:t>
-      </w:r>
-    </w:p>
-    <w:p>
-      <w:pPr>
-        <w:spacing w:after="0" w:line="276" w:lineRule="auto"/>
-        <w:jc w:val="center"/>
+        <w:ind w:left="720" w:firstLine="0"/>
+        <w:jc w:val="left"/>
         <w:rPr>
           <w:sz w:val="24"/>
           <w:szCs w:val="24"/>
@@ -1951,9 +1497,9 @@
         </w:rPr>
         <w:drawing>
           <wp:inline distB="114300" distT="114300" distL="114300" distR="114300">
-            <wp:extent cx="4148138" cy="2980215"/>
+            <wp:extent cx="1905000" cy="1066800"/>
             <wp:effectExtent b="0" l="0" r="0" t="0"/>
-            <wp:docPr id="4" name="image1.png"/>
+            <wp:docPr id="11" name="image1.png"/>
             <a:graphic>
               <a:graphicData uri="http://schemas.openxmlformats.org/drawingml/2006/picture">
                 <pic:pic>
@@ -1962,7 +1508,1013 @@
                     <pic:cNvPicPr preferRelativeResize="0"/>
                   </pic:nvPicPr>
                   <pic:blipFill>
-                    <a:blip r:embed="rId10"/>
+                    <a:blip r:embed="rId13"/>
+                    <a:srcRect b="0" l="0" r="0" t="0"/>
+                    <a:stretch>
+                      <a:fillRect/>
+                    </a:stretch>
+                  </pic:blipFill>
+                  <pic:spPr>
+                    <a:xfrm>
+                      <a:off x="0" y="0"/>
+                      <a:ext cx="1905000" cy="1066800"/>
+                    </a:xfrm>
+                    <a:prstGeom prst="rect"/>
+                    <a:ln/>
+                  </pic:spPr>
+                </pic:pic>
+              </a:graphicData>
+            </a:graphic>
+          </wp:inline>
+        </w:drawing>
+      </w:r>
+      <w:r>
+        <w:rPr>
+          <w:rtl w:val="0"/>
+        </w:rPr>
+      </w:r>
+    </w:p>
+    <w:p>
+      <w:pPr>
+        <w:numPr>
+          <w:ilvl w:val="0"/>
+          <w:numId w:val="1"/>
+        </w:numPr>
+        <w:spacing w:before="200" w:line="276" w:lineRule="auto"/>
+        <w:ind w:left="720" w:hanging="360"/>
+        <w:rPr>
+          <w:sz w:val="24"/>
+          <w:szCs w:val="24"/>
+        </w:rPr>
+      </w:pPr>
+      <w:r>
+        <w:rPr>
+          <w:b w:val="1"/>
+          <w:sz w:val="24"/>
+          <w:szCs w:val="24"/>
+          <w:rtl w:val="0"/>
+        </w:rPr>
+        <w:t xml:space="preserve">Contador de KM: </w:t>
+      </w:r>
+      <w:r>
+        <w:rPr>
+          <w:sz w:val="24"/>
+          <w:szCs w:val="24"/>
+          <w:rtl w:val="0"/>
+        </w:rPr>
+        <w:t xml:space="preserve">En la parte inferior derecha, se mostrará la cantidad de kilómetros que recorrió el jugador. Esta será una suma de todos los niveles jugados hasta el momento.</w:t>
+      </w:r>
+    </w:p>
+    <w:p>
+      <w:pPr>
+        <w:spacing w:line="276" w:lineRule="auto"/>
+        <w:ind w:left="720" w:firstLine="0"/>
+        <w:rPr>
+          <w:sz w:val="24"/>
+          <w:szCs w:val="24"/>
+        </w:rPr>
+      </w:pPr>
+      <w:r>
+        <w:rPr>
+          <w:sz w:val="24"/>
+          <w:szCs w:val="24"/>
+        </w:rPr>
+        <w:drawing>
+          <wp:inline distB="114300" distT="114300" distL="114300" distR="114300">
+            <wp:extent cx="1766888" cy="669276"/>
+            <wp:effectExtent b="0" l="0" r="0" t="0"/>
+            <wp:docPr id="3" name="image9.png"/>
+            <a:graphic>
+              <a:graphicData uri="http://schemas.openxmlformats.org/drawingml/2006/picture">
+                <pic:pic>
+                  <pic:nvPicPr>
+                    <pic:cNvPr id="0" name="image9.png"/>
+                    <pic:cNvPicPr preferRelativeResize="0"/>
+                  </pic:nvPicPr>
+                  <pic:blipFill>
+                    <a:blip r:embed="rId14"/>
+                    <a:srcRect b="0" l="0" r="0" t="0"/>
+                    <a:stretch>
+                      <a:fillRect/>
+                    </a:stretch>
+                  </pic:blipFill>
+                  <pic:spPr>
+                    <a:xfrm>
+                      <a:off x="0" y="0"/>
+                      <a:ext cx="1766888" cy="669276"/>
+                    </a:xfrm>
+                    <a:prstGeom prst="rect"/>
+                    <a:ln/>
+                  </pic:spPr>
+                </pic:pic>
+              </a:graphicData>
+            </a:graphic>
+          </wp:inline>
+        </w:drawing>
+      </w:r>
+      <w:r>
+        <w:rPr>
+          <w:rtl w:val="0"/>
+        </w:rPr>
+      </w:r>
+    </w:p>
+    <w:p>
+      <w:pPr>
+        <w:spacing w:after="0" w:line="276" w:lineRule="auto"/>
+        <w:jc w:val="left"/>
+        <w:rPr>
+          <w:sz w:val="24"/>
+          <w:szCs w:val="24"/>
+        </w:rPr>
+      </w:pPr>
+      <w:r>
+        <w:rPr>
+          <w:rtl w:val="0"/>
+        </w:rPr>
+      </w:r>
+    </w:p>
+    <w:p>
+      <w:pPr>
+        <w:spacing w:after="0" w:line="276" w:lineRule="auto"/>
+        <w:jc w:val="left"/>
+        <w:rPr>
+          <w:b w:val="1"/>
+          <w:sz w:val="24"/>
+          <w:szCs w:val="24"/>
+        </w:rPr>
+      </w:pPr>
+      <w:r>
+        <w:rPr>
+          <w:rtl w:val="0"/>
+        </w:rPr>
+      </w:r>
+    </w:p>
+    <w:p>
+      <w:pPr>
+        <w:spacing w:after="0" w:line="276" w:lineRule="auto"/>
+        <w:jc w:val="left"/>
+        <w:rPr>
+          <w:b w:val="1"/>
+          <w:sz w:val="24"/>
+          <w:szCs w:val="24"/>
+        </w:rPr>
+      </w:pPr>
+      <w:r>
+        <w:rPr>
+          <w:b w:val="1"/>
+          <w:sz w:val="24"/>
+          <w:szCs w:val="24"/>
+          <w:rtl w:val="0"/>
+        </w:rPr>
+        <w:t xml:space="preserve">Game / Level Mechanics</w:t>
+      </w:r>
+    </w:p>
+    <w:p>
+      <w:pPr>
+        <w:spacing w:after="0" w:line="276" w:lineRule="auto"/>
+        <w:jc w:val="left"/>
+        <w:rPr>
+          <w:b w:val="1"/>
+          <w:sz w:val="24"/>
+          <w:szCs w:val="24"/>
+        </w:rPr>
+      </w:pPr>
+      <w:r>
+        <w:rPr>
+          <w:rtl w:val="0"/>
+        </w:rPr>
+      </w:r>
+    </w:p>
+    <w:p>
+      <w:pPr>
+        <w:spacing w:after="0" w:line="276" w:lineRule="auto"/>
+        <w:jc w:val="left"/>
+        <w:rPr>
+          <w:b w:val="1"/>
+          <w:sz w:val="24"/>
+          <w:szCs w:val="24"/>
+        </w:rPr>
+      </w:pPr>
+      <w:r>
+        <w:rPr>
+          <w:b w:val="1"/>
+          <w:sz w:val="24"/>
+          <w:szCs w:val="24"/>
+          <w:rtl w:val="0"/>
+        </w:rPr>
+        <w:t xml:space="preserve">Obstáculos</w:t>
+      </w:r>
+    </w:p>
+    <w:p>
+      <w:pPr>
+        <w:spacing w:after="0" w:line="276" w:lineRule="auto"/>
+        <w:jc w:val="left"/>
+        <w:rPr>
+          <w:sz w:val="24"/>
+          <w:szCs w:val="24"/>
+        </w:rPr>
+      </w:pPr>
+      <w:r>
+        <w:rPr>
+          <w:sz w:val="24"/>
+          <w:szCs w:val="24"/>
+          <w:rtl w:val="0"/>
+        </w:rPr>
+        <w:t xml:space="preserve">Al chocar con estos obstáculos, la velocidad del jugador disminuirá un poco.</w:t>
+      </w:r>
+    </w:p>
+    <w:p>
+      <w:pPr>
+        <w:numPr>
+          <w:ilvl w:val="0"/>
+          <w:numId w:val="2"/>
+        </w:numPr>
+        <w:spacing w:after="0" w:line="276" w:lineRule="auto"/>
+        <w:ind w:left="720" w:hanging="360"/>
+        <w:jc w:val="left"/>
+        <w:rPr>
+          <w:b w:val="1"/>
+          <w:sz w:val="24"/>
+          <w:szCs w:val="24"/>
+          <w:u w:val="none"/>
+        </w:rPr>
+      </w:pPr>
+      <w:r>
+        <w:rPr>
+          <w:b w:val="1"/>
+          <w:sz w:val="24"/>
+          <w:szCs w:val="24"/>
+          <w:rtl w:val="0"/>
+        </w:rPr>
+        <w:t xml:space="preserve">Autos</w:t>
+      </w:r>
+    </w:p>
+    <w:p>
+      <w:pPr>
+        <w:numPr>
+          <w:ilvl w:val="0"/>
+          <w:numId w:val="2"/>
+        </w:numPr>
+        <w:spacing w:after="0" w:line="276" w:lineRule="auto"/>
+        <w:ind w:left="720" w:hanging="360"/>
+        <w:jc w:val="left"/>
+        <w:rPr>
+          <w:b w:val="1"/>
+          <w:sz w:val="24"/>
+          <w:szCs w:val="24"/>
+          <w:u w:val="none"/>
+        </w:rPr>
+      </w:pPr>
+      <w:r>
+        <w:rPr>
+          <w:b w:val="1"/>
+          <w:sz w:val="24"/>
+          <w:szCs w:val="24"/>
+          <w:rtl w:val="0"/>
+        </w:rPr>
+        <w:t xml:space="preserve">Aceite</w:t>
+      </w:r>
+    </w:p>
+    <w:p>
+      <w:pPr>
+        <w:numPr>
+          <w:ilvl w:val="0"/>
+          <w:numId w:val="2"/>
+        </w:numPr>
+        <w:spacing w:after="0" w:line="276" w:lineRule="auto"/>
+        <w:ind w:left="720" w:hanging="360"/>
+        <w:jc w:val="left"/>
+        <w:rPr>
+          <w:b w:val="1"/>
+          <w:sz w:val="24"/>
+          <w:szCs w:val="24"/>
+          <w:u w:val="none"/>
+        </w:rPr>
+      </w:pPr>
+      <w:r>
+        <w:rPr>
+          <w:b w:val="1"/>
+          <w:sz w:val="24"/>
+          <w:szCs w:val="24"/>
+          <w:rtl w:val="0"/>
+        </w:rPr>
+        <w:t xml:space="preserve">Charco de Agua</w:t>
+      </w:r>
+    </w:p>
+    <w:p>
+      <w:pPr>
+        <w:spacing w:after="0" w:line="276" w:lineRule="auto"/>
+        <w:jc w:val="left"/>
+        <w:rPr>
+          <w:b w:val="1"/>
+          <w:sz w:val="24"/>
+          <w:szCs w:val="24"/>
+        </w:rPr>
+      </w:pPr>
+      <w:r>
+        <w:rPr>
+          <w:rtl w:val="0"/>
+        </w:rPr>
+      </w:r>
+    </w:p>
+    <w:p>
+      <w:pPr>
+        <w:spacing w:after="0" w:line="276" w:lineRule="auto"/>
+        <w:jc w:val="left"/>
+        <w:rPr>
+          <w:b w:val="1"/>
+          <w:sz w:val="24"/>
+          <w:szCs w:val="24"/>
+        </w:rPr>
+      </w:pPr>
+      <w:r>
+        <w:rPr>
+          <w:b w:val="1"/>
+          <w:sz w:val="24"/>
+          <w:szCs w:val="24"/>
+          <w:rtl w:val="0"/>
+        </w:rPr>
+        <w:t xml:space="preserve">Puntaje</w:t>
+      </w:r>
+    </w:p>
+    <w:p>
+      <w:pPr>
+        <w:spacing w:after="0" w:line="276" w:lineRule="auto"/>
+        <w:jc w:val="left"/>
+        <w:rPr>
+          <w:sz w:val="24"/>
+          <w:szCs w:val="24"/>
+        </w:rPr>
+      </w:pPr>
+      <w:r>
+        <w:rPr>
+          <w:sz w:val="24"/>
+          <w:szCs w:val="24"/>
+          <w:rtl w:val="0"/>
+        </w:rPr>
+        <w:t xml:space="preserve">El puntaje se irá dando cuando el jugador esté manejando.</w:t>
+      </w:r>
+    </w:p>
+    <w:p>
+      <w:pPr>
+        <w:numPr>
+          <w:ilvl w:val="0"/>
+          <w:numId w:val="3"/>
+        </w:numPr>
+        <w:spacing w:after="0" w:before="200" w:line="276" w:lineRule="auto"/>
+        <w:ind w:left="720" w:hanging="360"/>
+        <w:jc w:val="left"/>
+        <w:rPr>
+          <w:b w:val="1"/>
+          <w:sz w:val="24"/>
+          <w:szCs w:val="24"/>
+          <w:u w:val="none"/>
+        </w:rPr>
+      </w:pPr>
+      <w:r>
+        <w:rPr>
+          <w:b w:val="1"/>
+          <w:sz w:val="24"/>
+          <w:szCs w:val="24"/>
+          <w:rtl w:val="0"/>
+        </w:rPr>
+        <w:t xml:space="preserve">Autos: </w:t>
+      </w:r>
+      <w:r>
+        <w:rPr>
+          <w:sz w:val="24"/>
+          <w:szCs w:val="24"/>
+          <w:rtl w:val="0"/>
+        </w:rPr>
+        <w:t xml:space="preserve">Por cada auto que el jugador adelante, son </w:t>
+      </w:r>
+      <w:r>
+        <w:rPr>
+          <w:b w:val="1"/>
+          <w:sz w:val="24"/>
+          <w:szCs w:val="24"/>
+          <w:rtl w:val="0"/>
+        </w:rPr>
+        <w:t xml:space="preserve">50 </w:t>
+      </w:r>
+      <w:r>
+        <w:rPr>
+          <w:sz w:val="24"/>
+          <w:szCs w:val="24"/>
+          <w:rtl w:val="0"/>
+        </w:rPr>
+        <w:t xml:space="preserve">puntos.</w:t>
+      </w:r>
+    </w:p>
+    <w:p>
+      <w:pPr>
+        <w:spacing w:after="0" w:before="200" w:line="276" w:lineRule="auto"/>
+        <w:ind w:left="720" w:firstLine="0"/>
+        <w:jc w:val="left"/>
+        <w:rPr>
+          <w:sz w:val="24"/>
+          <w:szCs w:val="24"/>
+        </w:rPr>
+      </w:pPr>
+      <w:r>
+        <w:rPr>
+          <w:sz w:val="24"/>
+          <w:szCs w:val="24"/>
+        </w:rPr>
+        <w:drawing>
+          <wp:inline distB="114300" distT="114300" distL="114300" distR="114300">
+            <wp:extent cx="571500" cy="819150"/>
+            <wp:effectExtent b="0" l="0" r="0" t="0"/>
+            <wp:docPr id="4" name="image15.png"/>
+            <a:graphic>
+              <a:graphicData uri="http://schemas.openxmlformats.org/drawingml/2006/picture">
+                <pic:pic>
+                  <pic:nvPicPr>
+                    <pic:cNvPr id="0" name="image15.png"/>
+                    <pic:cNvPicPr preferRelativeResize="0"/>
+                  </pic:nvPicPr>
+                  <pic:blipFill>
+                    <a:blip r:embed="rId15"/>
+                    <a:srcRect b="0" l="14285" r="0" t="0"/>
+                    <a:stretch>
+                      <a:fillRect/>
+                    </a:stretch>
+                  </pic:blipFill>
+                  <pic:spPr>
+                    <a:xfrm>
+                      <a:off x="0" y="0"/>
+                      <a:ext cx="571500" cy="819150"/>
+                    </a:xfrm>
+                    <a:prstGeom prst="rect"/>
+                    <a:ln/>
+                  </pic:spPr>
+                </pic:pic>
+              </a:graphicData>
+            </a:graphic>
+          </wp:inline>
+        </w:drawing>
+      </w:r>
+      <w:r>
+        <w:rPr>
+          <w:rtl w:val="0"/>
+        </w:rPr>
+      </w:r>
+    </w:p>
+    <w:p>
+      <w:pPr>
+        <w:numPr>
+          <w:ilvl w:val="0"/>
+          <w:numId w:val="3"/>
+        </w:numPr>
+        <w:spacing w:after="0" w:before="200" w:line="276" w:lineRule="auto"/>
+        <w:ind w:left="720" w:hanging="360"/>
+        <w:jc w:val="left"/>
+        <w:rPr>
+          <w:b w:val="1"/>
+          <w:sz w:val="24"/>
+          <w:szCs w:val="24"/>
+          <w:u w:val="none"/>
+        </w:rPr>
+      </w:pPr>
+      <w:r>
+        <w:rPr>
+          <w:b w:val="1"/>
+          <w:sz w:val="24"/>
+          <w:szCs w:val="24"/>
+          <w:rtl w:val="0"/>
+        </w:rPr>
+        <w:t xml:space="preserve">Auto de color: </w:t>
+      </w:r>
+      <w:r>
+        <w:rPr>
+          <w:sz w:val="24"/>
+          <w:szCs w:val="24"/>
+          <w:rtl w:val="0"/>
+        </w:rPr>
+        <w:t xml:space="preserve">Al colisionar con este auto, se le suman </w:t>
+      </w:r>
+      <w:r>
+        <w:rPr>
+          <w:b w:val="1"/>
+          <w:sz w:val="24"/>
+          <w:szCs w:val="24"/>
+          <w:rtl w:val="0"/>
+        </w:rPr>
+        <w:t xml:space="preserve">300 </w:t>
+      </w:r>
+      <w:r>
+        <w:rPr>
+          <w:sz w:val="24"/>
+          <w:szCs w:val="24"/>
+          <w:rtl w:val="0"/>
+        </w:rPr>
+        <w:t xml:space="preserve">puntos.</w:t>
+      </w:r>
+    </w:p>
+    <w:p>
+      <w:pPr>
+        <w:spacing w:after="0" w:before="200" w:line="276" w:lineRule="auto"/>
+        <w:ind w:left="720" w:firstLine="0"/>
+        <w:jc w:val="left"/>
+        <w:rPr>
+          <w:sz w:val="24"/>
+          <w:szCs w:val="24"/>
+        </w:rPr>
+      </w:pPr>
+      <w:r>
+        <w:rPr>
+          <w:sz w:val="24"/>
+          <w:szCs w:val="24"/>
+        </w:rPr>
+        <w:drawing>
+          <wp:inline distB="114300" distT="114300" distL="114300" distR="114300">
+            <wp:extent cx="619125" cy="847725"/>
+            <wp:effectExtent b="0" l="0" r="0" t="0"/>
+            <wp:docPr id="6" name="image12.png"/>
+            <a:graphic>
+              <a:graphicData uri="http://schemas.openxmlformats.org/drawingml/2006/picture">
+                <pic:pic>
+                  <pic:nvPicPr>
+                    <pic:cNvPr id="0" name="image12.png"/>
+                    <pic:cNvPicPr preferRelativeResize="0"/>
+                  </pic:nvPicPr>
+                  <pic:blipFill>
+                    <a:blip r:embed="rId16"/>
+                    <a:srcRect b="0" l="0" r="0" t="0"/>
+                    <a:stretch>
+                      <a:fillRect/>
+                    </a:stretch>
+                  </pic:blipFill>
+                  <pic:spPr>
+                    <a:xfrm>
+                      <a:off x="0" y="0"/>
+                      <a:ext cx="619125" cy="847725"/>
+                    </a:xfrm>
+                    <a:prstGeom prst="rect"/>
+                    <a:ln/>
+                  </pic:spPr>
+                </pic:pic>
+              </a:graphicData>
+            </a:graphic>
+          </wp:inline>
+        </w:drawing>
+      </w:r>
+      <w:r>
+        <w:rPr>
+          <w:sz w:val="24"/>
+          <w:szCs w:val="24"/>
+          <w:rtl w:val="0"/>
+        </w:rPr>
+        <w:t xml:space="preserve">   </w:t>
+      </w:r>
+    </w:p>
+    <w:p>
+      <w:pPr>
+        <w:numPr>
+          <w:ilvl w:val="0"/>
+          <w:numId w:val="3"/>
+        </w:numPr>
+        <w:spacing w:after="0" w:before="200" w:line="276" w:lineRule="auto"/>
+        <w:ind w:left="720" w:hanging="360"/>
+        <w:jc w:val="left"/>
+        <w:rPr>
+          <w:b w:val="1"/>
+          <w:sz w:val="24"/>
+          <w:szCs w:val="24"/>
+          <w:u w:val="none"/>
+        </w:rPr>
+      </w:pPr>
+      <w:r>
+        <w:rPr>
+          <w:b w:val="1"/>
+          <w:sz w:val="24"/>
+          <w:szCs w:val="24"/>
+          <w:rtl w:val="0"/>
+        </w:rPr>
+        <w:t xml:space="preserve">KonamiMan: </w:t>
+      </w:r>
+      <w:r>
+        <w:rPr>
+          <w:sz w:val="24"/>
+          <w:szCs w:val="24"/>
+          <w:rtl w:val="0"/>
+        </w:rPr>
+        <w:t xml:space="preserve">Le otorga </w:t>
+      </w:r>
+      <w:r>
+        <w:rPr>
+          <w:b w:val="1"/>
+          <w:sz w:val="24"/>
+          <w:szCs w:val="24"/>
+          <w:rtl w:val="0"/>
+        </w:rPr>
+        <w:t xml:space="preserve">3000 </w:t>
+      </w:r>
+      <w:r>
+        <w:rPr>
+          <w:sz w:val="24"/>
+          <w:szCs w:val="24"/>
+          <w:rtl w:val="0"/>
+        </w:rPr>
+        <w:t xml:space="preserve">puntos al jugador, si este no choca con ningún obstáculo, mientras este esté en pantalla.</w:t>
+      </w:r>
+    </w:p>
+    <w:p>
+      <w:pPr>
+        <w:spacing w:after="0" w:before="200" w:line="276" w:lineRule="auto"/>
+        <w:ind w:left="720" w:firstLine="0"/>
+        <w:jc w:val="left"/>
+        <w:rPr>
+          <w:sz w:val="24"/>
+          <w:szCs w:val="24"/>
+        </w:rPr>
+      </w:pPr>
+      <w:r>
+        <w:rPr>
+          <w:sz w:val="24"/>
+          <w:szCs w:val="24"/>
+        </w:rPr>
+        <w:drawing>
+          <wp:inline distB="114300" distT="114300" distL="114300" distR="114300">
+            <wp:extent cx="790575" cy="1514475"/>
+            <wp:effectExtent b="0" l="0" r="0" t="0"/>
+            <wp:docPr id="14" name="image14.png"/>
+            <a:graphic>
+              <a:graphicData uri="http://schemas.openxmlformats.org/drawingml/2006/picture">
+                <pic:pic>
+                  <pic:nvPicPr>
+                    <pic:cNvPr id="0" name="image14.png"/>
+                    <pic:cNvPicPr preferRelativeResize="0"/>
+                  </pic:nvPicPr>
+                  <pic:blipFill>
+                    <a:blip r:embed="rId17"/>
+                    <a:srcRect b="0" l="0" r="0" t="0"/>
+                    <a:stretch>
+                      <a:fillRect/>
+                    </a:stretch>
+                  </pic:blipFill>
+                  <pic:spPr>
+                    <a:xfrm>
+                      <a:off x="0" y="0"/>
+                      <a:ext cx="790575" cy="1514475"/>
+                    </a:xfrm>
+                    <a:prstGeom prst="rect"/>
+                    <a:ln/>
+                  </pic:spPr>
+                </pic:pic>
+              </a:graphicData>
+            </a:graphic>
+          </wp:inline>
+        </w:drawing>
+      </w:r>
+      <w:r>
+        <w:rPr>
+          <w:rtl w:val="0"/>
+        </w:rPr>
+      </w:r>
+    </w:p>
+    <w:p>
+      <w:pPr>
+        <w:numPr>
+          <w:ilvl w:val="0"/>
+          <w:numId w:val="3"/>
+        </w:numPr>
+        <w:spacing w:after="0" w:before="200" w:line="276" w:lineRule="auto"/>
+        <w:ind w:left="720" w:hanging="360"/>
+        <w:jc w:val="left"/>
+        <w:rPr>
+          <w:b w:val="1"/>
+          <w:sz w:val="24"/>
+          <w:szCs w:val="24"/>
+          <w:u w:val="none"/>
+        </w:rPr>
+      </w:pPr>
+      <w:r>
+        <w:rPr>
+          <w:b w:val="1"/>
+          <w:sz w:val="24"/>
+          <w:szCs w:val="24"/>
+          <w:rtl w:val="0"/>
+        </w:rPr>
+        <w:t xml:space="preserve">Avion: </w:t>
+      </w:r>
+      <w:r>
+        <w:rPr>
+          <w:sz w:val="24"/>
+          <w:szCs w:val="24"/>
+          <w:rtl w:val="0"/>
+        </w:rPr>
+        <w:t xml:space="preserve">Le otorga </w:t>
+      </w:r>
+      <w:r>
+        <w:rPr>
+          <w:b w:val="1"/>
+          <w:sz w:val="24"/>
+          <w:szCs w:val="24"/>
+          <w:rtl w:val="0"/>
+        </w:rPr>
+        <w:t xml:space="preserve">3000 </w:t>
+      </w:r>
+      <w:r>
+        <w:rPr>
+          <w:sz w:val="24"/>
+          <w:szCs w:val="24"/>
+          <w:rtl w:val="0"/>
+        </w:rPr>
+        <w:t xml:space="preserve">puntos al jugador, si este no choca con ningún obstáculo, mientras este esté en pantalla.</w:t>
+      </w:r>
+    </w:p>
+    <w:p>
+      <w:pPr>
+        <w:spacing w:after="0" w:before="200" w:line="276" w:lineRule="auto"/>
+        <w:ind w:left="720" w:firstLine="0"/>
+        <w:jc w:val="left"/>
+        <w:rPr>
+          <w:sz w:val="24"/>
+          <w:szCs w:val="24"/>
+        </w:rPr>
+      </w:pPr>
+      <w:r>
+        <w:rPr>
+          <w:sz w:val="24"/>
+          <w:szCs w:val="24"/>
+        </w:rPr>
+        <w:drawing>
+          <wp:inline distB="114300" distT="114300" distL="114300" distR="114300">
+            <wp:extent cx="1133475" cy="1476375"/>
+            <wp:effectExtent b="0" l="0" r="0" t="0"/>
+            <wp:docPr id="12" name="image10.png"/>
+            <a:graphic>
+              <a:graphicData uri="http://schemas.openxmlformats.org/drawingml/2006/picture">
+                <pic:pic>
+                  <pic:nvPicPr>
+                    <pic:cNvPr id="0" name="image10.png"/>
+                    <pic:cNvPicPr preferRelativeResize="0"/>
+                  </pic:nvPicPr>
+                  <pic:blipFill>
+                    <a:blip r:embed="rId18"/>
+                    <a:srcRect b="0" l="0" r="0" t="0"/>
+                    <a:stretch>
+                      <a:fillRect/>
+                    </a:stretch>
+                  </pic:blipFill>
+                  <pic:spPr>
+                    <a:xfrm>
+                      <a:off x="0" y="0"/>
+                      <a:ext cx="1133475" cy="1476375"/>
+                    </a:xfrm>
+                    <a:prstGeom prst="rect"/>
+                    <a:ln/>
+                  </pic:spPr>
+                </pic:pic>
+              </a:graphicData>
+            </a:graphic>
+          </wp:inline>
+        </w:drawing>
+      </w:r>
+      <w:r>
+        <w:rPr>
+          <w:rtl w:val="0"/>
+        </w:rPr>
+      </w:r>
+    </w:p>
+    <w:p>
+      <w:pPr>
+        <w:numPr>
+          <w:ilvl w:val="0"/>
+          <w:numId w:val="3"/>
+        </w:numPr>
+        <w:spacing w:after="0" w:before="200" w:line="276" w:lineRule="auto"/>
+        <w:ind w:left="720" w:hanging="360"/>
+        <w:jc w:val="left"/>
+        <w:rPr>
+          <w:b w:val="1"/>
+          <w:sz w:val="24"/>
+          <w:szCs w:val="24"/>
+          <w:u w:val="none"/>
+        </w:rPr>
+      </w:pPr>
+      <w:r>
+        <w:rPr>
+          <w:b w:val="1"/>
+          <w:sz w:val="24"/>
+          <w:szCs w:val="24"/>
+          <w:rtl w:val="0"/>
+        </w:rPr>
+        <w:t xml:space="preserve">Tren: </w:t>
+      </w:r>
+      <w:r>
+        <w:rPr>
+          <w:sz w:val="24"/>
+          <w:szCs w:val="24"/>
+          <w:rtl w:val="0"/>
+        </w:rPr>
+        <w:t xml:space="preserve">Le otorga </w:t>
+      </w:r>
+      <w:r>
+        <w:rPr>
+          <w:b w:val="1"/>
+          <w:sz w:val="24"/>
+          <w:szCs w:val="24"/>
+          <w:rtl w:val="0"/>
+        </w:rPr>
+        <w:t xml:space="preserve">3000 </w:t>
+      </w:r>
+      <w:r>
+        <w:rPr>
+          <w:sz w:val="24"/>
+          <w:szCs w:val="24"/>
+          <w:rtl w:val="0"/>
+        </w:rPr>
+        <w:t xml:space="preserve">puntos al jugador, si este no choca con ningún obstáculo, mientras este esté en pantalla.</w:t>
+      </w:r>
+    </w:p>
+    <w:p>
+      <w:pPr>
+        <w:spacing w:after="0" w:before="200" w:line="276" w:lineRule="auto"/>
+        <w:ind w:left="720" w:firstLine="0"/>
+        <w:jc w:val="left"/>
+        <w:rPr>
+          <w:sz w:val="24"/>
+          <w:szCs w:val="24"/>
+        </w:rPr>
+      </w:pPr>
+      <w:r>
+        <w:rPr>
+          <w:sz w:val="24"/>
+          <w:szCs w:val="24"/>
+        </w:rPr>
+        <w:drawing>
+          <wp:inline distB="114300" distT="114300" distL="114300" distR="114300">
+            <wp:extent cx="771525" cy="1457325"/>
+            <wp:effectExtent b="0" l="0" r="0" t="0"/>
+            <wp:docPr id="1" name="image11.png"/>
+            <a:graphic>
+              <a:graphicData uri="http://schemas.openxmlformats.org/drawingml/2006/picture">
+                <pic:pic>
+                  <pic:nvPicPr>
+                    <pic:cNvPr id="0" name="image11.png"/>
+                    <pic:cNvPicPr preferRelativeResize="0"/>
+                  </pic:nvPicPr>
+                  <pic:blipFill>
+                    <a:blip r:embed="rId19"/>
+                    <a:srcRect b="0" l="0" r="0" t="0"/>
+                    <a:stretch>
+                      <a:fillRect/>
+                    </a:stretch>
+                  </pic:blipFill>
+                  <pic:spPr>
+                    <a:xfrm>
+                      <a:off x="0" y="0"/>
+                      <a:ext cx="771525" cy="1457325"/>
+                    </a:xfrm>
+                    <a:prstGeom prst="rect"/>
+                    <a:ln/>
+                  </pic:spPr>
+                </pic:pic>
+              </a:graphicData>
+            </a:graphic>
+          </wp:inline>
+        </w:drawing>
+      </w:r>
+      <w:r>
+        <w:rPr>
+          <w:rtl w:val="0"/>
+        </w:rPr>
+      </w:r>
+    </w:p>
+    <w:p>
+      <w:pPr>
+        <w:spacing w:after="0" w:line="276" w:lineRule="auto"/>
+        <w:jc w:val="left"/>
+        <w:rPr>
+          <w:sz w:val="24"/>
+          <w:szCs w:val="24"/>
+        </w:rPr>
+      </w:pPr>
+      <w:r>
+        <w:rPr>
+          <w:rtl w:val="0"/>
+        </w:rPr>
+      </w:r>
+    </w:p>
+    <w:p>
+      <w:pPr>
+        <w:spacing w:after="0" w:line="276" w:lineRule="auto"/>
+        <w:jc w:val="left"/>
+        <w:rPr>
+          <w:b w:val="1"/>
+          <w:sz w:val="24"/>
+          <w:szCs w:val="24"/>
+        </w:rPr>
+      </w:pPr>
+      <w:r>
+        <w:rPr>
+          <w:b w:val="1"/>
+          <w:sz w:val="24"/>
+          <w:szCs w:val="24"/>
+          <w:rtl w:val="0"/>
+        </w:rPr>
+        <w:t xml:space="preserve">End Level Screen</w:t>
+      </w:r>
+    </w:p>
+    <w:p>
+      <w:pPr>
+        <w:spacing w:after="0" w:line="276" w:lineRule="auto"/>
+        <w:jc w:val="left"/>
+        <w:rPr>
+          <w:sz w:val="24"/>
+          <w:szCs w:val="24"/>
+        </w:rPr>
+      </w:pPr>
+      <w:r>
+        <w:rPr>
+          <w:sz w:val="24"/>
+          <w:szCs w:val="24"/>
+          <w:rtl w:val="0"/>
+        </w:rPr>
+        <w:t xml:space="preserve">Esta pantalla se mostrará una vez el jugador cruce la línea de meta. Dando información sobre el </w:t>
+      </w:r>
+      <w:r>
+        <w:rPr>
+          <w:b w:val="1"/>
+          <w:sz w:val="24"/>
+          <w:szCs w:val="24"/>
+          <w:rtl w:val="0"/>
+        </w:rPr>
+        <w:t xml:space="preserve">Ranking del jugador</w:t>
+      </w:r>
+      <w:r>
+        <w:rPr>
+          <w:sz w:val="24"/>
+          <w:szCs w:val="24"/>
+          <w:rtl w:val="0"/>
+        </w:rPr>
+        <w:t xml:space="preserve">, </w:t>
+      </w:r>
+      <w:r>
+        <w:rPr>
+          <w:b w:val="1"/>
+          <w:sz w:val="24"/>
+          <w:szCs w:val="24"/>
+          <w:rtl w:val="0"/>
+        </w:rPr>
+        <w:t xml:space="preserve">Los autos Adelantados</w:t>
+      </w:r>
+      <w:r>
+        <w:rPr>
+          <w:sz w:val="24"/>
+          <w:szCs w:val="24"/>
+          <w:rtl w:val="0"/>
+        </w:rPr>
+        <w:t xml:space="preserve"> y los </w:t>
+      </w:r>
+      <w:r>
+        <w:rPr>
+          <w:b w:val="1"/>
+          <w:sz w:val="24"/>
+          <w:szCs w:val="24"/>
+          <w:rtl w:val="0"/>
+        </w:rPr>
+        <w:t xml:space="preserve">puntos</w:t>
+      </w:r>
+      <w:r>
+        <w:rPr>
+          <w:sz w:val="24"/>
+          <w:szCs w:val="24"/>
+          <w:rtl w:val="0"/>
+        </w:rPr>
+        <w:t xml:space="preserve">.</w:t>
+      </w:r>
+    </w:p>
+    <w:p>
+      <w:pPr>
+        <w:spacing w:after="0" w:line="276" w:lineRule="auto"/>
+        <w:jc w:val="center"/>
+        <w:rPr>
+          <w:sz w:val="24"/>
+          <w:szCs w:val="24"/>
+        </w:rPr>
+      </w:pPr>
+      <w:r>
+        <w:rPr>
+          <w:sz w:val="24"/>
+          <w:szCs w:val="24"/>
+        </w:rPr>
+        <w:drawing>
+          <wp:inline distB="114300" distT="114300" distL="114300" distR="114300">
+            <wp:extent cx="4148138" cy="2980215"/>
+            <wp:effectExtent b="0" l="0" r="0" t="0"/>
+            <wp:docPr id="13" name="image5.png"/>
+            <a:graphic>
+              <a:graphicData uri="http://schemas.openxmlformats.org/drawingml/2006/picture">
+                <pic:pic>
+                  <pic:nvPicPr>
+                    <pic:cNvPr id="0" name="image5.png"/>
+                    <pic:cNvPicPr preferRelativeResize="0"/>
+                  </pic:nvPicPr>
+                  <pic:blipFill>
+                    <a:blip r:embed="rId20"/>
                     <a:srcRect b="0" l="0" r="0" t="0"/>
                     <a:stretch>
                       <a:fillRect/>
@@ -2048,7 +2600,7 @@
     </w:p>
     <w:sectPr>
       <w:pgSz w:h="16834" w:w="11909" w:orient="portrait"/>
-      <w:pgMar w:bottom="1440" w:top="1440" w:left="1440" w:right="1440" w:header="720" w:footer="720"/>
+      <w:pgMar w:bottom="974.6456692913421" w:top="708.6614173228347" w:left="1440" w:right="1440" w:header="720" w:footer="720"/>
       <w:pgNumType w:start="1"/>
     </w:sectPr>
   </w:body>

</xml_diff>

<commit_message>
Finished Proto and Added HC Doc with New Mechanic
</commit_message>
<xml_diff>
--- a/Docs/Recuperatorio TP2 Road Fighter.docx
+++ b/Docs/Recuperatorio TP2 Road Fighter.docx
@@ -65,12 +65,12 @@
                 <wp:inline distB="0" distT="0" distL="0" distR="0">
                   <wp:extent cx="3759701" cy="1534131"/>
                   <wp:effectExtent b="0" l="0" r="0" t="0"/>
-                  <wp:docPr id="8" name="image8.png"/>
+                  <wp:docPr id="9" name="image1.png"/>
                   <a:graphic>
                     <a:graphicData uri="http://schemas.openxmlformats.org/drawingml/2006/picture">
                       <pic:pic>
                         <pic:nvPicPr>
-                          <pic:cNvPr id="0" name="image8.png"/>
+                          <pic:cNvPr id="0" name="image1.png"/>
                           <pic:cNvPicPr preferRelativeResize="0"/>
                         </pic:nvPicPr>
                         <pic:blipFill>
@@ -583,12 +583,12 @@
           <wp:inline distB="114300" distT="114300" distL="114300" distR="114300">
             <wp:extent cx="5181600" cy="4648200"/>
             <wp:effectExtent b="0" l="0" r="0" t="0"/>
-            <wp:docPr id="7" name="image13.png"/>
+            <wp:docPr id="8" name="image14.png"/>
             <a:graphic>
               <a:graphicData uri="http://schemas.openxmlformats.org/drawingml/2006/picture">
                 <pic:pic>
                   <pic:nvPicPr>
-                    <pic:cNvPr id="0" name="image13.png"/>
+                    <pic:cNvPr id="0" name="image14.png"/>
                     <pic:cNvPicPr preferRelativeResize="0"/>
                   </pic:nvPicPr>
                   <pic:blipFill>
@@ -653,7 +653,7 @@
           <w:szCs w:val="36"/>
           <w:rtl w:val="0"/>
         </w:rPr>
-        <w:t xml:space="preserve">Matias Szamrynskyj</w:t>
+        <w:t xml:space="preserve">Matías Szamrynskyj</w:t>
       </w:r>
     </w:p>
     <w:p>
@@ -1002,12 +1002,12 @@
           <wp:inline distB="114300" distT="114300" distL="114300" distR="114300">
             <wp:extent cx="2747963" cy="3268952"/>
             <wp:effectExtent b="0" l="0" r="0" t="0"/>
-            <wp:docPr id="10" name="image3.png"/>
+            <wp:docPr id="11" name="image11.png"/>
             <a:graphic>
               <a:graphicData uri="http://schemas.openxmlformats.org/drawingml/2006/picture">
                 <pic:pic>
                   <pic:nvPicPr>
-                    <pic:cNvPr id="0" name="image3.png"/>
+                    <pic:cNvPr id="0" name="image11.png"/>
                     <pic:cNvPicPr preferRelativeResize="0"/>
                   </pic:nvPicPr>
                   <pic:blipFill>
@@ -1260,12 +1260,12 @@
           <wp:inline distB="114300" distT="114300" distL="114300" distR="114300">
             <wp:extent cx="885825" cy="1524000"/>
             <wp:effectExtent b="0" l="0" r="0" t="0"/>
-            <wp:docPr id="9" name="image4.png"/>
+            <wp:docPr id="10" name="image10.png"/>
             <a:graphic>
               <a:graphicData uri="http://schemas.openxmlformats.org/drawingml/2006/picture">
                 <pic:pic>
                   <pic:nvPicPr>
-                    <pic:cNvPr id="0" name="image4.png"/>
+                    <pic:cNvPr id="0" name="image10.png"/>
                     <pic:cNvPicPr preferRelativeResize="0"/>
                   </pic:nvPicPr>
                   <pic:blipFill>
@@ -1336,12 +1336,12 @@
           <wp:inline distB="114300" distT="114300" distL="114300" distR="114300">
             <wp:extent cx="2076450" cy="904562"/>
             <wp:effectExtent b="0" l="0" r="0" t="0"/>
-            <wp:docPr id="15" name="image6.png"/>
+            <wp:docPr id="16" name="image4.png"/>
             <a:graphic>
               <a:graphicData uri="http://schemas.openxmlformats.org/drawingml/2006/picture">
                 <pic:pic>
                   <pic:nvPicPr>
-                    <pic:cNvPr id="0" name="image6.png"/>
+                    <pic:cNvPr id="0" name="image4.png"/>
                     <pic:cNvPicPr preferRelativeResize="0"/>
                   </pic:nvPicPr>
                   <pic:blipFill>
@@ -1412,12 +1412,12 @@
           <wp:inline distB="114300" distT="114300" distL="114300" distR="114300">
             <wp:extent cx="1971675" cy="923925"/>
             <wp:effectExtent b="0" l="0" r="0" t="0"/>
-            <wp:docPr id="5" name="image2.png"/>
+            <wp:docPr id="5" name="image9.png"/>
             <a:graphic>
               <a:graphicData uri="http://schemas.openxmlformats.org/drawingml/2006/picture">
                 <pic:pic>
                   <pic:nvPicPr>
-                    <pic:cNvPr id="0" name="image2.png"/>
+                    <pic:cNvPr id="0" name="image9.png"/>
                     <pic:cNvPicPr preferRelativeResize="0"/>
                   </pic:nvPicPr>
                   <pic:blipFill>
@@ -1499,12 +1499,12 @@
           <wp:inline distB="114300" distT="114300" distL="114300" distR="114300">
             <wp:extent cx="1905000" cy="1066800"/>
             <wp:effectExtent b="0" l="0" r="0" t="0"/>
-            <wp:docPr id="11" name="image1.png"/>
+            <wp:docPr id="12" name="image16.png"/>
             <a:graphic>
               <a:graphicData uri="http://schemas.openxmlformats.org/drawingml/2006/picture">
                 <pic:pic>
                   <pic:nvPicPr>
-                    <pic:cNvPr id="0" name="image1.png"/>
+                    <pic:cNvPr id="0" name="image16.png"/>
                     <pic:cNvPicPr preferRelativeResize="0"/>
                   </pic:nvPicPr>
                   <pic:blipFill>
@@ -1583,12 +1583,12 @@
           <wp:inline distB="114300" distT="114300" distL="114300" distR="114300">
             <wp:extent cx="1766888" cy="669276"/>
             <wp:effectExtent b="0" l="0" r="0" t="0"/>
-            <wp:docPr id="3" name="image9.png"/>
+            <wp:docPr id="3" name="image13.png"/>
             <a:graphic>
               <a:graphicData uri="http://schemas.openxmlformats.org/drawingml/2006/picture">
                 <pic:pic>
                   <pic:nvPicPr>
-                    <pic:cNvPr id="0" name="image9.png"/>
+                    <pic:cNvPr id="0" name="image13.png"/>
                     <pic:cNvPicPr preferRelativeResize="0"/>
                   </pic:nvPicPr>
                   <pic:blipFill>
@@ -2030,12 +2030,12 @@
           <wp:inline distB="114300" distT="114300" distL="114300" distR="114300">
             <wp:extent cx="619125" cy="847725"/>
             <wp:effectExtent b="0" l="0" r="0" t="0"/>
-            <wp:docPr id="6" name="image12.png"/>
+            <wp:docPr id="6" name="image3.png"/>
             <a:graphic>
               <a:graphicData uri="http://schemas.openxmlformats.org/drawingml/2006/picture">
                 <pic:pic>
                   <pic:nvPicPr>
-                    <pic:cNvPr id="0" name="image12.png"/>
+                    <pic:cNvPr id="0" name="image3.png"/>
                     <pic:cNvPicPr preferRelativeResize="0"/>
                   </pic:nvPicPr>
                   <pic:blipFill>
@@ -2138,12 +2138,12 @@
           <wp:inline distB="114300" distT="114300" distL="114300" distR="114300">
             <wp:extent cx="790575" cy="1514475"/>
             <wp:effectExtent b="0" l="0" r="0" t="0"/>
-            <wp:docPr id="14" name="image14.png"/>
+            <wp:docPr id="15" name="image8.png"/>
             <a:graphic>
               <a:graphicData uri="http://schemas.openxmlformats.org/drawingml/2006/picture">
                 <pic:pic>
                   <pic:nvPicPr>
-                    <pic:cNvPr id="0" name="image14.png"/>
+                    <pic:cNvPr id="0" name="image8.png"/>
                     <pic:cNvPicPr preferRelativeResize="0"/>
                   </pic:nvPicPr>
                   <pic:blipFill>
@@ -2243,12 +2243,12 @@
           <wp:inline distB="114300" distT="114300" distL="114300" distR="114300">
             <wp:extent cx="1133475" cy="1476375"/>
             <wp:effectExtent b="0" l="0" r="0" t="0"/>
-            <wp:docPr id="12" name="image10.png"/>
+            <wp:docPr id="13" name="image12.png"/>
             <a:graphic>
               <a:graphicData uri="http://schemas.openxmlformats.org/drawingml/2006/picture">
                 <pic:pic>
                   <pic:nvPicPr>
-                    <pic:cNvPr id="0" name="image10.png"/>
+                    <pic:cNvPr id="0" name="image12.png"/>
                     <pic:cNvPicPr preferRelativeResize="0"/>
                   </pic:nvPicPr>
                   <pic:blipFill>
@@ -2348,12 +2348,12 @@
           <wp:inline distB="114300" distT="114300" distL="114300" distR="114300">
             <wp:extent cx="771525" cy="1457325"/>
             <wp:effectExtent b="0" l="0" r="0" t="0"/>
-            <wp:docPr id="1" name="image11.png"/>
+            <wp:docPr id="1" name="image2.png"/>
             <a:graphic>
               <a:graphicData uri="http://schemas.openxmlformats.org/drawingml/2006/picture">
                 <pic:pic>
                   <pic:nvPicPr>
-                    <pic:cNvPr id="0" name="image11.png"/>
+                    <pic:cNvPr id="0" name="image2.png"/>
                     <pic:cNvPicPr preferRelativeResize="0"/>
                   </pic:nvPicPr>
                   <pic:blipFill>
@@ -2505,12 +2505,12 @@
           <wp:inline distB="114300" distT="114300" distL="114300" distR="114300">
             <wp:extent cx="4148138" cy="2980215"/>
             <wp:effectExtent b="0" l="0" r="0" t="0"/>
-            <wp:docPr id="13" name="image5.png"/>
+            <wp:docPr id="14" name="image6.png"/>
             <a:graphic>
               <a:graphicData uri="http://schemas.openxmlformats.org/drawingml/2006/picture">
                 <pic:pic>
                   <pic:nvPicPr>
-                    <pic:cNvPr id="0" name="image5.png"/>
+                    <pic:cNvPr id="0" name="image6.png"/>
                     <pic:cNvPicPr preferRelativeResize="0"/>
                   </pic:nvPicPr>
                   <pic:blipFill>
@@ -2580,17 +2580,428 @@
         <w:spacing w:after="0" w:line="276" w:lineRule="auto"/>
         <w:jc w:val="left"/>
         <w:rPr>
+          <w:sz w:val="24"/>
+          <w:szCs w:val="24"/>
+        </w:rPr>
+      </w:pPr>
+      <w:r>
+        <w:rPr>
+          <w:sz w:val="24"/>
+          <w:szCs w:val="24"/>
+          <w:rtl w:val="0"/>
+        </w:rPr>
+        <w:t xml:space="preserve">El juego se manejaba en Arcade con la palanca para moverse a los costados y dos botones, uno para acelerar y otro para frenar.</w:t>
+      </w:r>
+    </w:p>
+    <w:p>
+      <w:pPr>
+        <w:spacing w:after="0" w:line="276" w:lineRule="auto"/>
+        <w:jc w:val="left"/>
+        <w:rPr>
+          <w:sz w:val="24"/>
+          <w:szCs w:val="24"/>
+        </w:rPr>
+      </w:pPr>
+      <w:r>
+        <w:rPr>
+          <w:rtl w:val="0"/>
+        </w:rPr>
+      </w:r>
+    </w:p>
+    <w:p>
+      <w:pPr>
+        <w:spacing w:after="0" w:line="276" w:lineRule="auto"/>
+        <w:jc w:val="left"/>
+        <w:rPr>
+          <w:b w:val="1"/>
           <w:sz w:val="28"/>
           <w:szCs w:val="28"/>
         </w:rPr>
       </w:pPr>
       <w:r>
         <w:rPr>
-          <w:sz w:val="24"/>
-          <w:szCs w:val="24"/>
-          <w:rtl w:val="0"/>
-        </w:rPr>
-        <w:t xml:space="preserve">El juego se manejaba en Arcade con la palanca para moverse a los costados y dos botones, uno para acelerar y otro para frenar.</w:t>
+          <w:rtl w:val="0"/>
+        </w:rPr>
+      </w:r>
+    </w:p>
+    <w:p>
+      <w:pPr>
+        <w:spacing w:after="0" w:line="276" w:lineRule="auto"/>
+        <w:jc w:val="left"/>
+        <w:rPr>
+          <w:b w:val="1"/>
+          <w:sz w:val="28"/>
+          <w:szCs w:val="28"/>
+        </w:rPr>
+      </w:pPr>
+      <w:r>
+        <w:rPr>
+          <w:rtl w:val="0"/>
+        </w:rPr>
+      </w:r>
+    </w:p>
+    <w:p>
+      <w:pPr>
+        <w:spacing w:after="0" w:line="276" w:lineRule="auto"/>
+        <w:jc w:val="left"/>
+        <w:rPr>
+          <w:b w:val="1"/>
+          <w:sz w:val="28"/>
+          <w:szCs w:val="28"/>
+        </w:rPr>
+      </w:pPr>
+      <w:r>
+        <w:rPr>
+          <w:rtl w:val="0"/>
+        </w:rPr>
+      </w:r>
+    </w:p>
+    <w:p>
+      <w:pPr>
+        <w:spacing w:after="0" w:line="276" w:lineRule="auto"/>
+        <w:jc w:val="left"/>
+        <w:rPr>
+          <w:b w:val="1"/>
+          <w:sz w:val="28"/>
+          <w:szCs w:val="28"/>
+        </w:rPr>
+      </w:pPr>
+      <w:r>
+        <w:rPr>
+          <w:rtl w:val="0"/>
+        </w:rPr>
+      </w:r>
+    </w:p>
+    <w:p>
+      <w:pPr>
+        <w:spacing w:after="0" w:line="276" w:lineRule="auto"/>
+        <w:jc w:val="left"/>
+        <w:rPr>
+          <w:b w:val="1"/>
+          <w:sz w:val="28"/>
+          <w:szCs w:val="28"/>
+        </w:rPr>
+      </w:pPr>
+      <w:r>
+        <w:rPr>
+          <w:rtl w:val="0"/>
+        </w:rPr>
+      </w:r>
+    </w:p>
+    <w:p>
+      <w:pPr>
+        <w:spacing w:after="0" w:line="276" w:lineRule="auto"/>
+        <w:jc w:val="left"/>
+        <w:rPr>
+          <w:b w:val="1"/>
+          <w:sz w:val="28"/>
+          <w:szCs w:val="28"/>
+        </w:rPr>
+      </w:pPr>
+      <w:r>
+        <w:rPr>
+          <w:rtl w:val="0"/>
+        </w:rPr>
+      </w:r>
+    </w:p>
+    <w:p>
+      <w:pPr>
+        <w:spacing w:after="0" w:line="276" w:lineRule="auto"/>
+        <w:jc w:val="left"/>
+        <w:rPr>
+          <w:b w:val="1"/>
+          <w:sz w:val="28"/>
+          <w:szCs w:val="28"/>
+        </w:rPr>
+      </w:pPr>
+      <w:r>
+        <w:rPr>
+          <w:rtl w:val="0"/>
+        </w:rPr>
+      </w:r>
+    </w:p>
+    <w:p>
+      <w:pPr>
+        <w:spacing w:after="0" w:line="276" w:lineRule="auto"/>
+        <w:jc w:val="left"/>
+        <w:rPr>
+          <w:b w:val="1"/>
+          <w:sz w:val="28"/>
+          <w:szCs w:val="28"/>
+        </w:rPr>
+      </w:pPr>
+      <w:r>
+        <w:rPr>
+          <w:rtl w:val="0"/>
+        </w:rPr>
+      </w:r>
+    </w:p>
+    <w:p>
+      <w:pPr>
+        <w:spacing w:after="0" w:line="276" w:lineRule="auto"/>
+        <w:jc w:val="left"/>
+        <w:rPr>
+          <w:b w:val="1"/>
+          <w:sz w:val="28"/>
+          <w:szCs w:val="28"/>
+        </w:rPr>
+      </w:pPr>
+      <w:r>
+        <w:rPr>
+          <w:rtl w:val="0"/>
+        </w:rPr>
+      </w:r>
+    </w:p>
+    <w:p>
+      <w:pPr>
+        <w:spacing w:after="0" w:line="276" w:lineRule="auto"/>
+        <w:jc w:val="left"/>
+        <w:rPr>
+          <w:b w:val="1"/>
+          <w:sz w:val="28"/>
+          <w:szCs w:val="28"/>
+        </w:rPr>
+      </w:pPr>
+      <w:r>
+        <w:rPr>
+          <w:rtl w:val="0"/>
+        </w:rPr>
+      </w:r>
+    </w:p>
+    <w:p>
+      <w:pPr>
+        <w:spacing w:after="0" w:line="276" w:lineRule="auto"/>
+        <w:jc w:val="left"/>
+        <w:rPr>
+          <w:b w:val="1"/>
+          <w:sz w:val="28"/>
+          <w:szCs w:val="28"/>
+        </w:rPr>
+      </w:pPr>
+      <w:r>
+        <w:rPr>
+          <w:rtl w:val="0"/>
+        </w:rPr>
+      </w:r>
+    </w:p>
+    <w:p>
+      <w:pPr>
+        <w:spacing w:after="0" w:line="276" w:lineRule="auto"/>
+        <w:jc w:val="left"/>
+        <w:rPr>
+          <w:b w:val="1"/>
+          <w:sz w:val="28"/>
+          <w:szCs w:val="28"/>
+        </w:rPr>
+      </w:pPr>
+      <w:r>
+        <w:rPr>
+          <w:b w:val="1"/>
+          <w:sz w:val="28"/>
+          <w:szCs w:val="28"/>
+          <w:rtl w:val="0"/>
+        </w:rPr>
+        <w:t xml:space="preserve">New Mechanics</w:t>
+      </w:r>
+    </w:p>
+    <w:p>
+      <w:pPr>
+        <w:spacing w:after="0" w:line="276" w:lineRule="auto"/>
+        <w:jc w:val="left"/>
+        <w:rPr>
+          <w:b w:val="1"/>
+          <w:sz w:val="24"/>
+          <w:szCs w:val="24"/>
+        </w:rPr>
+      </w:pPr>
+      <w:r>
+        <w:rPr>
+          <w:b w:val="1"/>
+          <w:sz w:val="24"/>
+          <w:szCs w:val="24"/>
+          <w:rtl w:val="0"/>
+        </w:rPr>
+        <w:t xml:space="preserve">Mecánica de GRIP</w:t>
+      </w:r>
+    </w:p>
+    <w:p>
+      <w:pPr>
+        <w:spacing w:after="0" w:line="276" w:lineRule="auto"/>
+        <w:jc w:val="left"/>
+        <w:rPr>
+          <w:sz w:val="24"/>
+          <w:szCs w:val="24"/>
+        </w:rPr>
+      </w:pPr>
+      <w:r>
+        <w:rPr>
+          <w:sz w:val="24"/>
+          <w:szCs w:val="24"/>
+          <w:rtl w:val="0"/>
+        </w:rPr>
+        <w:t xml:space="preserve">Durante la carrera el jugador se encontrará con el camino roto y estos tendrá tierra.</w:t>
+      </w:r>
+    </w:p>
+    <w:p>
+      <w:pPr>
+        <w:spacing w:after="0" w:line="276" w:lineRule="auto"/>
+        <w:jc w:val="left"/>
+        <w:rPr>
+          <w:sz w:val="24"/>
+          <w:szCs w:val="24"/>
+        </w:rPr>
+      </w:pPr>
+      <w:r>
+        <w:rPr>
+          <w:rtl w:val="0"/>
+        </w:rPr>
+      </w:r>
+    </w:p>
+    <w:p>
+      <w:pPr>
+        <w:spacing w:after="0" w:line="276" w:lineRule="auto"/>
+        <w:jc w:val="left"/>
+        <w:rPr>
+          <w:sz w:val="24"/>
+          <w:szCs w:val="24"/>
+        </w:rPr>
+      </w:pPr>
+      <w:r>
+        <w:rPr>
+          <w:sz w:val="24"/>
+          <w:szCs w:val="24"/>
+          <w:rtl w:val="0"/>
+        </w:rPr>
+        <w:t xml:space="preserve">Al tocar la tierra, disminuirá la velocidad del auto. Para solucionar esto, se agrega esta mecánica de Grip.</w:t>
+      </w:r>
+    </w:p>
+    <w:p>
+      <w:pPr>
+        <w:spacing w:after="0" w:line="276" w:lineRule="auto"/>
+        <w:jc w:val="left"/>
+        <w:rPr>
+          <w:sz w:val="24"/>
+          <w:szCs w:val="24"/>
+        </w:rPr>
+      </w:pPr>
+      <w:r>
+        <w:rPr>
+          <w:rtl w:val="0"/>
+        </w:rPr>
+      </w:r>
+    </w:p>
+    <w:p>
+      <w:pPr>
+        <w:spacing w:after="0" w:line="276" w:lineRule="auto"/>
+        <w:jc w:val="left"/>
+        <w:rPr>
+          <w:sz w:val="24"/>
+          <w:szCs w:val="24"/>
+        </w:rPr>
+      </w:pPr>
+      <w:r>
+        <w:rPr>
+          <w:sz w:val="24"/>
+          <w:szCs w:val="24"/>
+          <w:rtl w:val="0"/>
+        </w:rPr>
+        <w:t xml:space="preserve">Lo que hace es que al apretar la tecla X, se habilitara unas ruedas especiales, las cuales le dará la posibilidad de poder pasar sin problemas sobre esa superficie de tierra. </w:t>
+      </w:r>
+    </w:p>
+    <w:p>
+      <w:pPr>
+        <w:spacing w:after="0" w:line="276" w:lineRule="auto"/>
+        <w:jc w:val="left"/>
+        <w:rPr>
+          <w:sz w:val="24"/>
+          <w:szCs w:val="24"/>
+        </w:rPr>
+      </w:pPr>
+      <w:r>
+        <w:rPr>
+          <w:rtl w:val="0"/>
+        </w:rPr>
+      </w:r>
+    </w:p>
+    <w:p>
+      <w:pPr>
+        <w:spacing w:after="0" w:line="276" w:lineRule="auto"/>
+        <w:jc w:val="left"/>
+        <w:rPr>
+          <w:sz w:val="24"/>
+          <w:szCs w:val="24"/>
+        </w:rPr>
+      </w:pPr>
+      <w:r>
+        <w:rPr>
+          <w:sz w:val="24"/>
+          <w:szCs w:val="24"/>
+          <w:rtl w:val="0"/>
+        </w:rPr>
+        <w:t xml:space="preserve">El jugador podrá activar esta habilidad cuando quiera.</w:t>
+      </w:r>
+    </w:p>
+    <w:p>
+      <w:pPr>
+        <w:spacing w:after="0" w:line="276" w:lineRule="auto"/>
+        <w:jc w:val="left"/>
+        <w:rPr>
+          <w:sz w:val="24"/>
+          <w:szCs w:val="24"/>
+        </w:rPr>
+      </w:pPr>
+      <w:r>
+        <w:rPr>
+          <w:rtl w:val="0"/>
+        </w:rPr>
+      </w:r>
+    </w:p>
+    <w:p>
+      <w:pPr>
+        <w:spacing w:after="0" w:line="276" w:lineRule="auto"/>
+        <w:jc w:val="left"/>
+        <w:rPr>
+          <w:sz w:val="24"/>
+          <w:szCs w:val="24"/>
+        </w:rPr>
+      </w:pPr>
+      <w:r>
+        <w:rPr>
+          <w:sz w:val="24"/>
+          <w:szCs w:val="24"/>
+        </w:rPr>
+        <w:drawing>
+          <wp:inline distB="114300" distT="114300" distL="114300" distR="114300">
+            <wp:extent cx="4833938" cy="3673793"/>
+            <wp:effectExtent b="0" l="0" r="0" t="0"/>
+            <wp:docPr id="7" name="image5.jpg"/>
+            <a:graphic>
+              <a:graphicData uri="http://schemas.openxmlformats.org/drawingml/2006/picture">
+                <pic:pic>
+                  <pic:nvPicPr>
+                    <pic:cNvPr id="0" name="image5.jpg"/>
+                    <pic:cNvPicPr preferRelativeResize="0"/>
+                  </pic:nvPicPr>
+                  <pic:blipFill>
+                    <a:blip r:embed="rId21"/>
+                    <a:srcRect b="0" l="0" r="0" t="0"/>
+                    <a:stretch>
+                      <a:fillRect/>
+                    </a:stretch>
+                  </pic:blipFill>
+                  <pic:spPr>
+                    <a:xfrm>
+                      <a:off x="0" y="0"/>
+                      <a:ext cx="4833938" cy="3673793"/>
+                    </a:xfrm>
+                    <a:prstGeom prst="rect"/>
+                    <a:ln/>
+                  </pic:spPr>
+                </pic:pic>
+              </a:graphicData>
+            </a:graphic>
+          </wp:inline>
+        </w:drawing>
       </w:r>
       <w:r>
         <w:rPr>

</xml_diff>

<commit_message>
Added missing Index to HC
</commit_message>
<xml_diff>
--- a/Docs/Recuperatorio TP2 Road Fighter.docx
+++ b/Docs/Recuperatorio TP2 Road Fighter.docx
@@ -65,12 +65,12 @@
                 <wp:inline distB="0" distT="0" distL="0" distR="0">
                   <wp:extent cx="3759701" cy="1534131"/>
                   <wp:effectExtent b="0" l="0" r="0" t="0"/>
-                  <wp:docPr id="9" name="image1.png"/>
+                  <wp:docPr id="9" name="image10.png"/>
                   <a:graphic>
                     <a:graphicData uri="http://schemas.openxmlformats.org/drawingml/2006/picture">
                       <pic:pic>
                         <pic:nvPicPr>
-                          <pic:cNvPr id="0" name="image1.png"/>
+                          <pic:cNvPr id="0" name="image10.png"/>
                           <pic:cNvPicPr preferRelativeResize="0"/>
                         </pic:nvPicPr>
                         <pic:blipFill>
@@ -583,12 +583,12 @@
           <wp:inline distB="114300" distT="114300" distL="114300" distR="114300">
             <wp:extent cx="5181600" cy="4648200"/>
             <wp:effectExtent b="0" l="0" r="0" t="0"/>
-            <wp:docPr id="8" name="image14.png"/>
+            <wp:docPr id="8" name="image5.png"/>
             <a:graphic>
               <a:graphicData uri="http://schemas.openxmlformats.org/drawingml/2006/picture">
                 <pic:pic>
                   <pic:nvPicPr>
-                    <pic:cNvPr id="0" name="image14.png"/>
+                    <pic:cNvPr id="0" name="image5.png"/>
                     <pic:cNvPicPr preferRelativeResize="0"/>
                   </pic:nvPicPr>
                   <pic:blipFill>
@@ -784,6 +784,419 @@
         <w:t xml:space="preserve">Índice</w:t>
       </w:r>
     </w:p>
+    <w:sdt>
+      <w:sdtPr>
+        <w:docPartObj>
+          <w:docPartGallery w:val="Table of Contents"/>
+          <w:docPartUnique w:val="1"/>
+        </w:docPartObj>
+      </w:sdtPr>
+      <w:sdtContent>
+        <w:p>
+          <w:pPr>
+            <w:widowControl w:val="0"/>
+            <w:tabs>
+              <w:tab w:val="right" w:leader="dot" w:pos="12000"/>
+            </w:tabs>
+            <w:spacing w:before="60" w:line="240" w:lineRule="auto"/>
+            <w:ind w:left="360" w:firstLine="0"/>
+            <w:rPr>
+              <w:color w:val="000000"/>
+              <w:u w:val="none"/>
+            </w:rPr>
+          </w:pPr>
+          <w:r>
+            <w:fldChar w:fldCharType="begin"/>
+            <w:instrText xml:space="preserve"> TOC \h \u \z \t "Heading 1,1,Heading 2,2,Heading 3,3,Heading 4,4,Heading 5,5,Heading 6,6,"</w:instrText>
+            <w:fldChar w:fldCharType="separate"/>
+          </w:r>
+          <w:hyperlink w:anchor="_939x8k9vhno8">
+            <w:r>
+              <w:rPr>
+                <w:rFonts w:ascii="Arial" w:cs="Arial" w:eastAsia="Arial" w:hAnsi="Arial"/>
+                <w:b w:val="1"/>
+                <w:i w:val="0"/>
+                <w:smallCaps w:val="0"/>
+                <w:strike w:val="0"/>
+                <w:color w:val="000000"/>
+                <w:sz w:val="22"/>
+                <w:szCs w:val="22"/>
+                <w:u w:val="none"/>
+                <w:shd w:fill="auto" w:val="clear"/>
+                <w:vertAlign w:val="baseline"/>
+                <w:rtl w:val="0"/>
+              </w:rPr>
+              <w:t xml:space="preserve">OVERVIEW</w:t>
+              <w:tab/>
+              <w:t xml:space="preserve">4</w:t>
+            </w:r>
+          </w:hyperlink>
+          <w:r>
+            <w:rPr>
+              <w:rtl w:val="0"/>
+            </w:rPr>
+          </w:r>
+        </w:p>
+        <w:p>
+          <w:pPr>
+            <w:widowControl w:val="0"/>
+            <w:tabs>
+              <w:tab w:val="right" w:leader="dot" w:pos="12000"/>
+            </w:tabs>
+            <w:spacing w:before="60" w:line="240" w:lineRule="auto"/>
+            <w:rPr>
+              <w:b w:val="1"/>
+              <w:color w:val="000000"/>
+              <w:u w:val="none"/>
+            </w:rPr>
+          </w:pPr>
+          <w:hyperlink w:anchor="_5j403bkj91ym">
+            <w:r>
+              <w:rPr>
+                <w:rFonts w:ascii="Arial" w:cs="Arial" w:eastAsia="Arial" w:hAnsi="Arial"/>
+                <w:b w:val="1"/>
+                <w:i w:val="0"/>
+                <w:smallCaps w:val="0"/>
+                <w:strike w:val="0"/>
+                <w:color w:val="000000"/>
+                <w:sz w:val="22"/>
+                <w:szCs w:val="22"/>
+                <w:u w:val="none"/>
+                <w:shd w:fill="auto" w:val="clear"/>
+                <w:vertAlign w:val="baseline"/>
+                <w:rtl w:val="0"/>
+              </w:rPr>
+              <w:t xml:space="preserve">About</w:t>
+              <w:tab/>
+              <w:t xml:space="preserve">4</w:t>
+            </w:r>
+          </w:hyperlink>
+          <w:r>
+            <w:rPr>
+              <w:rtl w:val="0"/>
+            </w:rPr>
+          </w:r>
+        </w:p>
+        <w:p>
+          <w:pPr>
+            <w:widowControl w:val="0"/>
+            <w:tabs>
+              <w:tab w:val="right" w:leader="dot" w:pos="12000"/>
+            </w:tabs>
+            <w:spacing w:before="60" w:line="240" w:lineRule="auto"/>
+            <w:rPr>
+              <w:b w:val="1"/>
+              <w:color w:val="000000"/>
+              <w:u w:val="none"/>
+            </w:rPr>
+          </w:pPr>
+          <w:hyperlink w:anchor="_gekacn6xhrzf">
+            <w:r>
+              <w:rPr>
+                <w:rFonts w:ascii="Arial" w:cs="Arial" w:eastAsia="Arial" w:hAnsi="Arial"/>
+                <w:b w:val="1"/>
+                <w:i w:val="0"/>
+                <w:smallCaps w:val="0"/>
+                <w:strike w:val="0"/>
+                <w:color w:val="000000"/>
+                <w:sz w:val="22"/>
+                <w:szCs w:val="22"/>
+                <w:u w:val="none"/>
+                <w:shd w:fill="auto" w:val="clear"/>
+                <w:vertAlign w:val="baseline"/>
+                <w:rtl w:val="0"/>
+              </w:rPr>
+              <w:t xml:space="preserve">Mecánicas</w:t>
+              <w:tab/>
+              <w:t xml:space="preserve">5</w:t>
+            </w:r>
+          </w:hyperlink>
+          <w:r>
+            <w:rPr>
+              <w:rtl w:val="0"/>
+            </w:rPr>
+          </w:r>
+        </w:p>
+        <w:p>
+          <w:pPr>
+            <w:widowControl w:val="0"/>
+            <w:tabs>
+              <w:tab w:val="right" w:leader="dot" w:pos="12000"/>
+            </w:tabs>
+            <w:spacing w:before="60" w:line="240" w:lineRule="auto"/>
+            <w:ind w:left="360" w:firstLine="0"/>
+            <w:rPr>
+              <w:color w:val="000000"/>
+              <w:u w:val="none"/>
+            </w:rPr>
+          </w:pPr>
+          <w:hyperlink w:anchor="_crdpes7m2tpq">
+            <w:r>
+              <w:rPr>
+                <w:color w:val="000000"/>
+                <w:u w:val="none"/>
+                <w:rtl w:val="0"/>
+              </w:rPr>
+              <w:t xml:space="preserve">Player Mechanics</w:t>
+              <w:tab/>
+              <w:t xml:space="preserve">5</w:t>
+            </w:r>
+          </w:hyperlink>
+          <w:r>
+            <w:rPr>
+              <w:rtl w:val="0"/>
+            </w:rPr>
+          </w:r>
+        </w:p>
+        <w:p>
+          <w:pPr>
+            <w:widowControl w:val="0"/>
+            <w:tabs>
+              <w:tab w:val="right" w:leader="dot" w:pos="12000"/>
+            </w:tabs>
+            <w:spacing w:before="60" w:line="240" w:lineRule="auto"/>
+            <w:rPr>
+              <w:b w:val="1"/>
+              <w:color w:val="000000"/>
+              <w:u w:val="none"/>
+            </w:rPr>
+          </w:pPr>
+          <w:hyperlink w:anchor="_z8j6xleao1ta">
+            <w:r>
+              <w:rPr>
+                <w:rFonts w:ascii="Arial" w:cs="Arial" w:eastAsia="Arial" w:hAnsi="Arial"/>
+                <w:b w:val="1"/>
+                <w:i w:val="0"/>
+                <w:smallCaps w:val="0"/>
+                <w:strike w:val="0"/>
+                <w:color w:val="000000"/>
+                <w:sz w:val="22"/>
+                <w:szCs w:val="22"/>
+                <w:u w:val="none"/>
+                <w:shd w:fill="auto" w:val="clear"/>
+                <w:vertAlign w:val="baseline"/>
+                <w:rtl w:val="0"/>
+              </w:rPr>
+              <w:t xml:space="preserve">Game / Level Mechanics</w:t>
+              <w:tab/>
+              <w:t xml:space="preserve">6</w:t>
+            </w:r>
+          </w:hyperlink>
+          <w:r>
+            <w:rPr>
+              <w:rtl w:val="0"/>
+            </w:rPr>
+          </w:r>
+        </w:p>
+        <w:p>
+          <w:pPr>
+            <w:widowControl w:val="0"/>
+            <w:tabs>
+              <w:tab w:val="right" w:leader="dot" w:pos="12000"/>
+            </w:tabs>
+            <w:spacing w:before="60" w:line="240" w:lineRule="auto"/>
+            <w:ind w:left="360" w:firstLine="0"/>
+            <w:rPr>
+              <w:color w:val="000000"/>
+              <w:u w:val="none"/>
+            </w:rPr>
+          </w:pPr>
+          <w:hyperlink w:anchor="_h6m1yzibxxn">
+            <w:r>
+              <w:rPr>
+                <w:color w:val="000000"/>
+                <w:u w:val="none"/>
+                <w:rtl w:val="0"/>
+              </w:rPr>
+              <w:t xml:space="preserve">Obstáculos</w:t>
+              <w:tab/>
+              <w:t xml:space="preserve">6</w:t>
+            </w:r>
+          </w:hyperlink>
+          <w:r>
+            <w:rPr>
+              <w:rtl w:val="0"/>
+            </w:rPr>
+          </w:r>
+        </w:p>
+        <w:p>
+          <w:pPr>
+            <w:widowControl w:val="0"/>
+            <w:tabs>
+              <w:tab w:val="right" w:leader="dot" w:pos="12000"/>
+            </w:tabs>
+            <w:spacing w:before="60" w:line="240" w:lineRule="auto"/>
+            <w:ind w:left="360" w:firstLine="0"/>
+            <w:rPr>
+              <w:color w:val="000000"/>
+              <w:u w:val="none"/>
+            </w:rPr>
+          </w:pPr>
+          <w:hyperlink w:anchor="_z6f72u92vftx">
+            <w:r>
+              <w:rPr>
+                <w:color w:val="000000"/>
+                <w:u w:val="none"/>
+                <w:rtl w:val="0"/>
+              </w:rPr>
+              <w:t xml:space="preserve">Puntaje</w:t>
+              <w:tab/>
+              <w:t xml:space="preserve">6</w:t>
+            </w:r>
+          </w:hyperlink>
+          <w:r>
+            <w:rPr>
+              <w:rtl w:val="0"/>
+            </w:rPr>
+          </w:r>
+        </w:p>
+        <w:p>
+          <w:pPr>
+            <w:widowControl w:val="0"/>
+            <w:tabs>
+              <w:tab w:val="right" w:leader="dot" w:pos="12000"/>
+            </w:tabs>
+            <w:spacing w:before="60" w:line="240" w:lineRule="auto"/>
+            <w:ind w:left="360" w:firstLine="0"/>
+            <w:rPr>
+              <w:color w:val="000000"/>
+              <w:u w:val="none"/>
+            </w:rPr>
+          </w:pPr>
+          <w:hyperlink w:anchor="_g6gg822tt2la">
+            <w:r>
+              <w:rPr>
+                <w:color w:val="000000"/>
+                <w:u w:val="none"/>
+                <w:rtl w:val="0"/>
+              </w:rPr>
+              <w:t xml:space="preserve">End Level Screen</w:t>
+              <w:tab/>
+              <w:t xml:space="preserve">7</w:t>
+            </w:r>
+          </w:hyperlink>
+          <w:r>
+            <w:rPr>
+              <w:rtl w:val="0"/>
+            </w:rPr>
+          </w:r>
+        </w:p>
+        <w:p>
+          <w:pPr>
+            <w:widowControl w:val="0"/>
+            <w:tabs>
+              <w:tab w:val="right" w:leader="dot" w:pos="12000"/>
+            </w:tabs>
+            <w:spacing w:before="60" w:line="240" w:lineRule="auto"/>
+            <w:rPr>
+              <w:b w:val="1"/>
+              <w:color w:val="000000"/>
+              <w:u w:val="none"/>
+            </w:rPr>
+          </w:pPr>
+          <w:hyperlink w:anchor="_eflg41wpzesh">
+            <w:r>
+              <w:rPr>
+                <w:rFonts w:ascii="Arial" w:cs="Arial" w:eastAsia="Arial" w:hAnsi="Arial"/>
+                <w:b w:val="1"/>
+                <w:i w:val="0"/>
+                <w:smallCaps w:val="0"/>
+                <w:strike w:val="0"/>
+                <w:color w:val="000000"/>
+                <w:sz w:val="22"/>
+                <w:szCs w:val="22"/>
+                <w:u w:val="none"/>
+                <w:shd w:fill="auto" w:val="clear"/>
+                <w:vertAlign w:val="baseline"/>
+                <w:rtl w:val="0"/>
+              </w:rPr>
+              <w:t xml:space="preserve">Controles</w:t>
+              <w:tab/>
+              <w:t xml:space="preserve">7</w:t>
+            </w:r>
+          </w:hyperlink>
+          <w:r>
+            <w:rPr>
+              <w:rtl w:val="0"/>
+            </w:rPr>
+          </w:r>
+        </w:p>
+        <w:p>
+          <w:pPr>
+            <w:widowControl w:val="0"/>
+            <w:tabs>
+              <w:tab w:val="right" w:leader="dot" w:pos="12000"/>
+            </w:tabs>
+            <w:spacing w:before="60" w:line="240" w:lineRule="auto"/>
+            <w:rPr>
+              <w:b w:val="1"/>
+              <w:color w:val="000000"/>
+              <w:u w:val="none"/>
+            </w:rPr>
+          </w:pPr>
+          <w:hyperlink w:anchor="_j3o5izhma0kw">
+            <w:r>
+              <w:rPr>
+                <w:rFonts w:ascii="Arial" w:cs="Arial" w:eastAsia="Arial" w:hAnsi="Arial"/>
+                <w:b w:val="1"/>
+                <w:i w:val="0"/>
+                <w:smallCaps w:val="0"/>
+                <w:strike w:val="0"/>
+                <w:color w:val="000000"/>
+                <w:sz w:val="22"/>
+                <w:szCs w:val="22"/>
+                <w:u w:val="none"/>
+                <w:shd w:fill="auto" w:val="clear"/>
+                <w:vertAlign w:val="baseline"/>
+                <w:rtl w:val="0"/>
+              </w:rPr>
+              <w:t xml:space="preserve">New Mechanics</w:t>
+              <w:tab/>
+              <w:t xml:space="preserve">8</w:t>
+            </w:r>
+          </w:hyperlink>
+          <w:r>
+            <w:rPr>
+              <w:rtl w:val="0"/>
+            </w:rPr>
+          </w:r>
+        </w:p>
+        <w:p>
+          <w:pPr>
+            <w:widowControl w:val="0"/>
+            <w:tabs>
+              <w:tab w:val="right" w:leader="dot" w:pos="12000"/>
+            </w:tabs>
+            <w:spacing w:before="60" w:line="240" w:lineRule="auto"/>
+            <w:ind w:left="360" w:firstLine="0"/>
+            <w:rPr>
+              <w:color w:val="000000"/>
+              <w:u w:val="none"/>
+            </w:rPr>
+          </w:pPr>
+          <w:hyperlink w:anchor="_ws70vrz7u9q">
+            <w:r>
+              <w:rPr>
+                <w:color w:val="000000"/>
+                <w:u w:val="none"/>
+                <w:rtl w:val="0"/>
+              </w:rPr>
+              <w:t xml:space="preserve">Mecánica de GRIP</w:t>
+              <w:tab/>
+              <w:t xml:space="preserve">8</w:t>
+            </w:r>
+          </w:hyperlink>
+          <w:r>
+            <w:rPr>
+              <w:rtl w:val="0"/>
+            </w:rPr>
+          </w:r>
+          <w:r>
+            <w:fldChar w:fldCharType="end"/>
+          </w:r>
+        </w:p>
+      </w:sdtContent>
+    </w:sdt>
     <w:p>
       <w:pPr>
         <w:spacing w:after="200" w:line="276" w:lineRule="auto"/>
@@ -914,34 +1327,17 @@
     </w:p>
     <w:p>
       <w:pPr>
+        <w:pStyle w:val="Heading1"/>
         <w:spacing w:after="200" w:line="276" w:lineRule="auto"/>
-        <w:jc w:val="left"/>
-        <w:rPr>
-          <w:sz w:val="36"/>
-          <w:szCs w:val="36"/>
-        </w:rPr>
-      </w:pPr>
-      <w:r>
-        <w:rPr>
-          <w:rtl w:val="0"/>
-        </w:rPr>
-      </w:r>
-    </w:p>
-    <w:p>
-      <w:pPr>
-        <w:spacing w:after="200" w:line="276" w:lineRule="auto"/>
-        <w:jc w:val="left"/>
-        <w:rPr>
-          <w:b w:val="1"/>
-          <w:sz w:val="36"/>
-          <w:szCs w:val="36"/>
-        </w:rPr>
-      </w:pPr>
-      <w:r>
-        <w:rPr>
-          <w:b w:val="1"/>
-          <w:sz w:val="36"/>
-          <w:szCs w:val="36"/>
+        <w:rPr>
+          <w:b w:val="1"/>
+        </w:rPr>
+      </w:pPr>
+      <w:bookmarkStart w:colFirst="0" w:colLast="0" w:name="_5j403bkj91ym" w:id="1"/>
+      <w:bookmarkEnd w:id="1"/>
+      <w:r>
+        <w:rPr>
+          <w:b w:val="1"/>
           <w:rtl w:val="0"/>
         </w:rPr>
         <w:t xml:space="preserve">About</w:t>
@@ -1002,12 +1398,12 @@
           <wp:inline distB="114300" distT="114300" distL="114300" distR="114300">
             <wp:extent cx="2747963" cy="3268952"/>
             <wp:effectExtent b="0" l="0" r="0" t="0"/>
-            <wp:docPr id="11" name="image11.png"/>
+            <wp:docPr id="11" name="image15.png"/>
             <a:graphic>
               <a:graphicData uri="http://schemas.openxmlformats.org/drawingml/2006/picture">
                 <pic:pic>
                   <pic:nvPicPr>
-                    <pic:cNvPr id="0" name="image11.png"/>
+                    <pic:cNvPr id="0" name="image15.png"/>
                     <pic:cNvPicPr preferRelativeResize="0"/>
                   </pic:nvPicPr>
                   <pic:blipFill>
@@ -1040,12 +1436,12 @@
           <wp:inline distB="114300" distT="114300" distL="114300" distR="114300">
             <wp:extent cx="2900619" cy="3258090"/>
             <wp:effectExtent b="0" l="0" r="0" t="0"/>
-            <wp:docPr id="2" name="image7.png"/>
+            <wp:docPr id="2" name="image14.png"/>
             <a:graphic>
               <a:graphicData uri="http://schemas.openxmlformats.org/drawingml/2006/picture">
                 <pic:pic>
                   <pic:nvPicPr>
-                    <pic:cNvPr id="0" name="image7.png"/>
+                    <pic:cNvPr id="0" name="image14.png"/>
                     <pic:cNvPicPr preferRelativeResize="0"/>
                   </pic:nvPicPr>
                   <pic:blipFill>
@@ -1137,19 +1533,17 @@
     </w:p>
     <w:p>
       <w:pPr>
+        <w:pStyle w:val="Heading1"/>
         <w:spacing w:after="200" w:line="276" w:lineRule="auto"/>
-        <w:jc w:val="left"/>
-        <w:rPr>
-          <w:b w:val="1"/>
-          <w:sz w:val="28"/>
-          <w:szCs w:val="28"/>
-        </w:rPr>
-      </w:pPr>
-      <w:r>
-        <w:rPr>
-          <w:b w:val="1"/>
-          <w:sz w:val="28"/>
-          <w:szCs w:val="28"/>
+        <w:rPr>
+          <w:b w:val="1"/>
+        </w:rPr>
+      </w:pPr>
+      <w:bookmarkStart w:colFirst="0" w:colLast="0" w:name="_gekacn6xhrzf" w:id="2"/>
+      <w:bookmarkEnd w:id="2"/>
+      <w:r>
+        <w:rPr>
+          <w:b w:val="1"/>
           <w:rtl w:val="0"/>
         </w:rPr>
         <w:t xml:space="preserve">Mecánicas</w:t>
@@ -1157,22 +1551,25 @@
     </w:p>
     <w:p>
       <w:pPr>
-        <w:spacing w:after="0" w:line="276" w:lineRule="auto"/>
-        <w:jc w:val="left"/>
-        <w:rPr>
-          <w:b w:val="1"/>
-          <w:sz w:val="24"/>
-          <w:szCs w:val="24"/>
-        </w:rPr>
-      </w:pPr>
-      <w:r>
-        <w:rPr>
-          <w:b w:val="1"/>
-          <w:sz w:val="24"/>
-          <w:szCs w:val="24"/>
+        <w:pStyle w:val="Heading2"/>
+        <w:rPr>
+          <w:b w:val="1"/>
+          <w:sz w:val="24"/>
+          <w:szCs w:val="24"/>
+        </w:rPr>
+      </w:pPr>
+      <w:bookmarkStart w:colFirst="0" w:colLast="0" w:name="_crdpes7m2tpq" w:id="3"/>
+      <w:bookmarkEnd w:id="3"/>
+      <w:r>
+        <w:rPr>
           <w:rtl w:val="0"/>
         </w:rPr>
         <w:t xml:space="preserve">Player Mechanics</w:t>
+      </w:r>
+      <w:r>
+        <w:rPr>
+          <w:rtl w:val="0"/>
+        </w:rPr>
       </w:r>
     </w:p>
     <w:p>
@@ -1260,12 +1657,12 @@
           <wp:inline distB="114300" distT="114300" distL="114300" distR="114300">
             <wp:extent cx="885825" cy="1524000"/>
             <wp:effectExtent b="0" l="0" r="0" t="0"/>
-            <wp:docPr id="10" name="image10.png"/>
+            <wp:docPr id="10" name="image9.png"/>
             <a:graphic>
               <a:graphicData uri="http://schemas.openxmlformats.org/drawingml/2006/picture">
                 <pic:pic>
                   <pic:nvPicPr>
-                    <pic:cNvPr id="0" name="image10.png"/>
+                    <pic:cNvPr id="0" name="image9.png"/>
                     <pic:cNvPicPr preferRelativeResize="0"/>
                   </pic:nvPicPr>
                   <pic:blipFill>
@@ -1336,12 +1733,12 @@
           <wp:inline distB="114300" distT="114300" distL="114300" distR="114300">
             <wp:extent cx="2076450" cy="904562"/>
             <wp:effectExtent b="0" l="0" r="0" t="0"/>
-            <wp:docPr id="16" name="image4.png"/>
+            <wp:docPr id="16" name="image11.png"/>
             <a:graphic>
               <a:graphicData uri="http://schemas.openxmlformats.org/drawingml/2006/picture">
                 <pic:pic>
                   <pic:nvPicPr>
-                    <pic:cNvPr id="0" name="image4.png"/>
+                    <pic:cNvPr id="0" name="image11.png"/>
                     <pic:cNvPicPr preferRelativeResize="0"/>
                   </pic:nvPicPr>
                   <pic:blipFill>
@@ -1412,12 +1809,12 @@
           <wp:inline distB="114300" distT="114300" distL="114300" distR="114300">
             <wp:extent cx="1971675" cy="923925"/>
             <wp:effectExtent b="0" l="0" r="0" t="0"/>
-            <wp:docPr id="5" name="image9.png"/>
+            <wp:docPr id="5" name="image16.png"/>
             <a:graphic>
               <a:graphicData uri="http://schemas.openxmlformats.org/drawingml/2006/picture">
                 <pic:pic>
                   <pic:nvPicPr>
-                    <pic:cNvPr id="0" name="image9.png"/>
+                    <pic:cNvPr id="0" name="image16.png"/>
                     <pic:cNvPicPr preferRelativeResize="0"/>
                   </pic:nvPicPr>
                   <pic:blipFill>
@@ -1499,12 +1896,12 @@
           <wp:inline distB="114300" distT="114300" distL="114300" distR="114300">
             <wp:extent cx="1905000" cy="1066800"/>
             <wp:effectExtent b="0" l="0" r="0" t="0"/>
-            <wp:docPr id="12" name="image16.png"/>
+            <wp:docPr id="12" name="image3.png"/>
             <a:graphic>
               <a:graphicData uri="http://schemas.openxmlformats.org/drawingml/2006/picture">
                 <pic:pic>
                   <pic:nvPicPr>
-                    <pic:cNvPr id="0" name="image16.png"/>
+                    <pic:cNvPr id="0" name="image3.png"/>
                     <pic:cNvPicPr preferRelativeResize="0"/>
                   </pic:nvPicPr>
                   <pic:blipFill>
@@ -1583,12 +1980,12 @@
           <wp:inline distB="114300" distT="114300" distL="114300" distR="114300">
             <wp:extent cx="1766888" cy="669276"/>
             <wp:effectExtent b="0" l="0" r="0" t="0"/>
-            <wp:docPr id="3" name="image13.png"/>
+            <wp:docPr id="3" name="image12.png"/>
             <a:graphic>
               <a:graphicData uri="http://schemas.openxmlformats.org/drawingml/2006/picture">
                 <pic:pic>
                   <pic:nvPicPr>
-                    <pic:cNvPr id="0" name="image13.png"/>
+                    <pic:cNvPr id="0" name="image12.png"/>
                     <pic:cNvPicPr preferRelativeResize="0"/>
                   </pic:nvPicPr>
                   <pic:blipFill>
@@ -1635,35 +2032,17 @@
     </w:p>
     <w:p>
       <w:pPr>
-        <w:spacing w:after="0" w:line="276" w:lineRule="auto"/>
-        <w:jc w:val="left"/>
-        <w:rPr>
-          <w:b w:val="1"/>
-          <w:sz w:val="24"/>
-          <w:szCs w:val="24"/>
-        </w:rPr>
-      </w:pPr>
-      <w:r>
-        <w:rPr>
-          <w:rtl w:val="0"/>
-        </w:rPr>
-      </w:r>
-    </w:p>
-    <w:p>
-      <w:pPr>
-        <w:spacing w:after="0" w:line="276" w:lineRule="auto"/>
-        <w:jc w:val="left"/>
-        <w:rPr>
-          <w:b w:val="1"/>
-          <w:sz w:val="24"/>
-          <w:szCs w:val="24"/>
-        </w:rPr>
-      </w:pPr>
-      <w:r>
-        <w:rPr>
-          <w:b w:val="1"/>
-          <w:sz w:val="24"/>
-          <w:szCs w:val="24"/>
+        <w:pStyle w:val="Heading1"/>
+        <w:spacing w:line="276" w:lineRule="auto"/>
+        <w:rPr>
+          <w:b w:val="1"/>
+        </w:rPr>
+      </w:pPr>
+      <w:bookmarkStart w:colFirst="0" w:colLast="0" w:name="_z8j6xleao1ta" w:id="4"/>
+      <w:bookmarkEnd w:id="4"/>
+      <w:r>
+        <w:rPr>
+          <w:b w:val="1"/>
           <w:rtl w:val="0"/>
         </w:rPr>
         <w:t xml:space="preserve">Game / Level Mechanics</w:t>
@@ -1671,35 +2050,14 @@
     </w:p>
     <w:p>
       <w:pPr>
-        <w:spacing w:after="0" w:line="276" w:lineRule="auto"/>
-        <w:jc w:val="left"/>
-        <w:rPr>
-          <w:b w:val="1"/>
-          <w:sz w:val="24"/>
-          <w:szCs w:val="24"/>
-        </w:rPr>
-      </w:pPr>
-      <w:r>
-        <w:rPr>
-          <w:rtl w:val="0"/>
-        </w:rPr>
-      </w:r>
-    </w:p>
-    <w:p>
-      <w:pPr>
-        <w:spacing w:after="0" w:line="276" w:lineRule="auto"/>
-        <w:jc w:val="left"/>
-        <w:rPr>
-          <w:b w:val="1"/>
-          <w:sz w:val="24"/>
-          <w:szCs w:val="24"/>
-        </w:rPr>
-      </w:pPr>
-      <w:r>
-        <w:rPr>
-          <w:b w:val="1"/>
-          <w:sz w:val="24"/>
-          <w:szCs w:val="24"/>
+        <w:pStyle w:val="Heading2"/>
+        <w:spacing w:line="276" w:lineRule="auto"/>
+        <w:rPr/>
+      </w:pPr>
+      <w:bookmarkStart w:colFirst="0" w:colLast="0" w:name="_h6m1yzibxxn" w:id="5"/>
+      <w:bookmarkEnd w:id="5"/>
+      <w:r>
+        <w:rPr>
           <w:rtl w:val="0"/>
         </w:rPr>
         <w:t xml:space="preserve">Obstáculos</w:t>
@@ -1819,19 +2177,14 @@
     </w:p>
     <w:p>
       <w:pPr>
-        <w:spacing w:after="0" w:line="276" w:lineRule="auto"/>
-        <w:jc w:val="left"/>
-        <w:rPr>
-          <w:b w:val="1"/>
-          <w:sz w:val="24"/>
-          <w:szCs w:val="24"/>
-        </w:rPr>
-      </w:pPr>
-      <w:r>
-        <w:rPr>
-          <w:b w:val="1"/>
-          <w:sz w:val="24"/>
-          <w:szCs w:val="24"/>
+        <w:pStyle w:val="Heading2"/>
+        <w:spacing w:line="276" w:lineRule="auto"/>
+        <w:rPr/>
+      </w:pPr>
+      <w:bookmarkStart w:colFirst="0" w:colLast="0" w:name="_z6f72u92vftx" w:id="6"/>
+      <w:bookmarkEnd w:id="6"/>
+      <w:r>
+        <w:rPr>
           <w:rtl w:val="0"/>
         </w:rPr>
         <w:t xml:space="preserve">Puntaje</w:t>
@@ -1925,12 +2278,12 @@
           <wp:inline distB="114300" distT="114300" distL="114300" distR="114300">
             <wp:extent cx="571500" cy="819150"/>
             <wp:effectExtent b="0" l="0" r="0" t="0"/>
-            <wp:docPr id="4" name="image15.png"/>
+            <wp:docPr id="4" name="image8.png"/>
             <a:graphic>
               <a:graphicData uri="http://schemas.openxmlformats.org/drawingml/2006/picture">
                 <pic:pic>
                   <pic:nvPicPr>
-                    <pic:cNvPr id="0" name="image15.png"/>
+                    <pic:cNvPr id="0" name="image8.png"/>
                     <pic:cNvPicPr preferRelativeResize="0"/>
                   </pic:nvPicPr>
                   <pic:blipFill>
@@ -2030,12 +2383,12 @@
           <wp:inline distB="114300" distT="114300" distL="114300" distR="114300">
             <wp:extent cx="619125" cy="847725"/>
             <wp:effectExtent b="0" l="0" r="0" t="0"/>
-            <wp:docPr id="6" name="image3.png"/>
+            <wp:docPr id="6" name="image2.png"/>
             <a:graphic>
               <a:graphicData uri="http://schemas.openxmlformats.org/drawingml/2006/picture">
                 <pic:pic>
                   <pic:nvPicPr>
-                    <pic:cNvPr id="0" name="image3.png"/>
+                    <pic:cNvPr id="0" name="image2.png"/>
                     <pic:cNvPicPr preferRelativeResize="0"/>
                   </pic:nvPicPr>
                   <pic:blipFill>
@@ -2138,12 +2491,12 @@
           <wp:inline distB="114300" distT="114300" distL="114300" distR="114300">
             <wp:extent cx="790575" cy="1514475"/>
             <wp:effectExtent b="0" l="0" r="0" t="0"/>
-            <wp:docPr id="15" name="image8.png"/>
+            <wp:docPr id="15" name="image1.png"/>
             <a:graphic>
               <a:graphicData uri="http://schemas.openxmlformats.org/drawingml/2006/picture">
                 <pic:pic>
                   <pic:nvPicPr>
-                    <pic:cNvPr id="0" name="image8.png"/>
+                    <pic:cNvPr id="0" name="image1.png"/>
                     <pic:cNvPicPr preferRelativeResize="0"/>
                   </pic:nvPicPr>
                   <pic:blipFill>
@@ -2243,12 +2596,12 @@
           <wp:inline distB="114300" distT="114300" distL="114300" distR="114300">
             <wp:extent cx="1133475" cy="1476375"/>
             <wp:effectExtent b="0" l="0" r="0" t="0"/>
-            <wp:docPr id="13" name="image12.png"/>
+            <wp:docPr id="13" name="image13.png"/>
             <a:graphic>
               <a:graphicData uri="http://schemas.openxmlformats.org/drawingml/2006/picture">
                 <pic:pic>
                   <pic:nvPicPr>
-                    <pic:cNvPr id="0" name="image12.png"/>
+                    <pic:cNvPr id="0" name="image13.png"/>
                     <pic:cNvPicPr preferRelativeResize="0"/>
                   </pic:nvPicPr>
                   <pic:blipFill>
@@ -2348,12 +2701,12 @@
           <wp:inline distB="114300" distT="114300" distL="114300" distR="114300">
             <wp:extent cx="771525" cy="1457325"/>
             <wp:effectExtent b="0" l="0" r="0" t="0"/>
-            <wp:docPr id="1" name="image2.png"/>
+            <wp:docPr id="1" name="image4.png"/>
             <a:graphic>
               <a:graphicData uri="http://schemas.openxmlformats.org/drawingml/2006/picture">
                 <pic:pic>
                   <pic:nvPicPr>
-                    <pic:cNvPr id="0" name="image2.png"/>
+                    <pic:cNvPr id="0" name="image4.png"/>
                     <pic:cNvPicPr preferRelativeResize="0"/>
                   </pic:nvPicPr>
                   <pic:blipFill>
@@ -2400,19 +2753,14 @@
     </w:p>
     <w:p>
       <w:pPr>
-        <w:spacing w:after="0" w:line="276" w:lineRule="auto"/>
-        <w:jc w:val="left"/>
-        <w:rPr>
-          <w:b w:val="1"/>
-          <w:sz w:val="24"/>
-          <w:szCs w:val="24"/>
-        </w:rPr>
-      </w:pPr>
-      <w:r>
-        <w:rPr>
-          <w:b w:val="1"/>
-          <w:sz w:val="24"/>
-          <w:szCs w:val="24"/>
+        <w:pStyle w:val="Heading2"/>
+        <w:spacing w:line="276" w:lineRule="auto"/>
+        <w:rPr/>
+      </w:pPr>
+      <w:bookmarkStart w:colFirst="0" w:colLast="0" w:name="_g6gg822tt2la" w:id="7"/>
+      <w:bookmarkEnd w:id="7"/>
+      <w:r>
+        <w:rPr>
           <w:rtl w:val="0"/>
         </w:rPr>
         <w:t xml:space="preserve">End Level Screen</w:t>
@@ -2505,12 +2853,12 @@
           <wp:inline distB="114300" distT="114300" distL="114300" distR="114300">
             <wp:extent cx="4148138" cy="2980215"/>
             <wp:effectExtent b="0" l="0" r="0" t="0"/>
-            <wp:docPr id="14" name="image6.png"/>
+            <wp:docPr id="14" name="image7.png"/>
             <a:graphic>
               <a:graphicData uri="http://schemas.openxmlformats.org/drawingml/2006/picture">
                 <pic:pic>
                   <pic:nvPicPr>
-                    <pic:cNvPr id="0" name="image6.png"/>
+                    <pic:cNvPr id="0" name="image7.png"/>
                     <pic:cNvPicPr preferRelativeResize="0"/>
                   </pic:nvPicPr>
                   <pic:blipFill>
@@ -2557,6 +2905,57 @@
     </w:p>
     <w:p>
       <w:pPr>
+        <w:pStyle w:val="Heading1"/>
+        <w:spacing w:line="276" w:lineRule="auto"/>
+        <w:rPr>
+          <w:b w:val="1"/>
+        </w:rPr>
+      </w:pPr>
+      <w:bookmarkStart w:colFirst="0" w:colLast="0" w:name="_eflg41wpzesh" w:id="8"/>
+      <w:bookmarkEnd w:id="8"/>
+      <w:r>
+        <w:rPr>
+          <w:b w:val="1"/>
+          <w:rtl w:val="0"/>
+        </w:rPr>
+        <w:t xml:space="preserve">Controles</w:t>
+      </w:r>
+    </w:p>
+    <w:p>
+      <w:pPr>
+        <w:spacing w:after="0" w:line="276" w:lineRule="auto"/>
+        <w:jc w:val="left"/>
+        <w:rPr>
+          <w:sz w:val="24"/>
+          <w:szCs w:val="24"/>
+        </w:rPr>
+      </w:pPr>
+      <w:r>
+        <w:rPr>
+          <w:sz w:val="24"/>
+          <w:szCs w:val="24"/>
+          <w:rtl w:val="0"/>
+        </w:rPr>
+        <w:t xml:space="preserve">El juego se manejaba en Arcade con la palanca para moverse a los costados y dos botones, uno para acelerar y otro para frenar.</w:t>
+      </w:r>
+    </w:p>
+    <w:p>
+      <w:pPr>
+        <w:spacing w:after="0" w:line="276" w:lineRule="auto"/>
+        <w:jc w:val="left"/>
+        <w:rPr>
+          <w:sz w:val="24"/>
+          <w:szCs w:val="24"/>
+        </w:rPr>
+      </w:pPr>
+      <w:r>
+        <w:rPr>
+          <w:rtl w:val="0"/>
+        </w:rPr>
+      </w:r>
+    </w:p>
+    <w:p>
+      <w:pPr>
         <w:spacing w:after="0" w:line="276" w:lineRule="auto"/>
         <w:jc w:val="left"/>
         <w:rPr>
@@ -2567,238 +2966,23 @@
       </w:pPr>
       <w:r>
         <w:rPr>
-          <w:b w:val="1"/>
-          <w:sz w:val="28"/>
-          <w:szCs w:val="28"/>
-          <w:rtl w:val="0"/>
-        </w:rPr>
-        <w:t xml:space="preserve">Controles</w:t>
-      </w:r>
-    </w:p>
-    <w:p>
-      <w:pPr>
-        <w:spacing w:after="0" w:line="276" w:lineRule="auto"/>
-        <w:jc w:val="left"/>
-        <w:rPr>
-          <w:sz w:val="24"/>
-          <w:szCs w:val="24"/>
-        </w:rPr>
-      </w:pPr>
-      <w:r>
-        <w:rPr>
-          <w:sz w:val="24"/>
-          <w:szCs w:val="24"/>
-          <w:rtl w:val="0"/>
-        </w:rPr>
-        <w:t xml:space="preserve">El juego se manejaba en Arcade con la palanca para moverse a los costados y dos botones, uno para acelerar y otro para frenar.</w:t>
-      </w:r>
-    </w:p>
-    <w:p>
-      <w:pPr>
-        <w:spacing w:after="0" w:line="276" w:lineRule="auto"/>
-        <w:jc w:val="left"/>
-        <w:rPr>
-          <w:sz w:val="24"/>
-          <w:szCs w:val="24"/>
-        </w:rPr>
-      </w:pPr>
-      <w:r>
-        <w:rPr>
-          <w:rtl w:val="0"/>
-        </w:rPr>
-      </w:r>
-    </w:p>
-    <w:p>
-      <w:pPr>
-        <w:spacing w:after="0" w:line="276" w:lineRule="auto"/>
-        <w:jc w:val="left"/>
-        <w:rPr>
-          <w:b w:val="1"/>
-          <w:sz w:val="28"/>
-          <w:szCs w:val="28"/>
-        </w:rPr>
-      </w:pPr>
-      <w:r>
-        <w:rPr>
-          <w:rtl w:val="0"/>
-        </w:rPr>
-      </w:r>
-    </w:p>
-    <w:p>
-      <w:pPr>
-        <w:spacing w:after="0" w:line="276" w:lineRule="auto"/>
-        <w:jc w:val="left"/>
-        <w:rPr>
-          <w:b w:val="1"/>
-          <w:sz w:val="28"/>
-          <w:szCs w:val="28"/>
-        </w:rPr>
-      </w:pPr>
-      <w:r>
-        <w:rPr>
-          <w:rtl w:val="0"/>
-        </w:rPr>
-      </w:r>
-    </w:p>
-    <w:p>
-      <w:pPr>
-        <w:spacing w:after="0" w:line="276" w:lineRule="auto"/>
-        <w:jc w:val="left"/>
-        <w:rPr>
-          <w:b w:val="1"/>
-          <w:sz w:val="28"/>
-          <w:szCs w:val="28"/>
-        </w:rPr>
-      </w:pPr>
-      <w:r>
-        <w:rPr>
-          <w:rtl w:val="0"/>
-        </w:rPr>
-      </w:r>
-    </w:p>
-    <w:p>
-      <w:pPr>
-        <w:spacing w:after="0" w:line="276" w:lineRule="auto"/>
-        <w:jc w:val="left"/>
-        <w:rPr>
-          <w:b w:val="1"/>
-          <w:sz w:val="28"/>
-          <w:szCs w:val="28"/>
-        </w:rPr>
-      </w:pPr>
-      <w:r>
-        <w:rPr>
-          <w:rtl w:val="0"/>
-        </w:rPr>
-      </w:r>
-    </w:p>
-    <w:p>
-      <w:pPr>
-        <w:spacing w:after="0" w:line="276" w:lineRule="auto"/>
-        <w:jc w:val="left"/>
-        <w:rPr>
-          <w:b w:val="1"/>
-          <w:sz w:val="28"/>
-          <w:szCs w:val="28"/>
-        </w:rPr>
-      </w:pPr>
-      <w:r>
-        <w:rPr>
-          <w:rtl w:val="0"/>
-        </w:rPr>
-      </w:r>
-    </w:p>
-    <w:p>
-      <w:pPr>
-        <w:spacing w:after="0" w:line="276" w:lineRule="auto"/>
-        <w:jc w:val="left"/>
-        <w:rPr>
-          <w:b w:val="1"/>
-          <w:sz w:val="28"/>
-          <w:szCs w:val="28"/>
-        </w:rPr>
-      </w:pPr>
-      <w:r>
-        <w:rPr>
-          <w:rtl w:val="0"/>
-        </w:rPr>
-      </w:r>
-    </w:p>
-    <w:p>
-      <w:pPr>
-        <w:spacing w:after="0" w:line="276" w:lineRule="auto"/>
-        <w:jc w:val="left"/>
-        <w:rPr>
-          <w:b w:val="1"/>
-          <w:sz w:val="28"/>
-          <w:szCs w:val="28"/>
-        </w:rPr>
-      </w:pPr>
-      <w:r>
-        <w:rPr>
-          <w:rtl w:val="0"/>
-        </w:rPr>
-      </w:r>
-    </w:p>
-    <w:p>
-      <w:pPr>
-        <w:spacing w:after="0" w:line="276" w:lineRule="auto"/>
-        <w:jc w:val="left"/>
-        <w:rPr>
-          <w:b w:val="1"/>
-          <w:sz w:val="28"/>
-          <w:szCs w:val="28"/>
-        </w:rPr>
-      </w:pPr>
-      <w:r>
-        <w:rPr>
-          <w:rtl w:val="0"/>
-        </w:rPr>
-      </w:r>
-    </w:p>
-    <w:p>
-      <w:pPr>
-        <w:spacing w:after="0" w:line="276" w:lineRule="auto"/>
-        <w:jc w:val="left"/>
-        <w:rPr>
-          <w:b w:val="1"/>
-          <w:sz w:val="28"/>
-          <w:szCs w:val="28"/>
-        </w:rPr>
-      </w:pPr>
-      <w:r>
-        <w:rPr>
-          <w:rtl w:val="0"/>
-        </w:rPr>
-      </w:r>
-    </w:p>
-    <w:p>
-      <w:pPr>
-        <w:spacing w:after="0" w:line="276" w:lineRule="auto"/>
-        <w:jc w:val="left"/>
-        <w:rPr>
-          <w:b w:val="1"/>
-          <w:sz w:val="28"/>
-          <w:szCs w:val="28"/>
-        </w:rPr>
-      </w:pPr>
-      <w:r>
-        <w:rPr>
-          <w:rtl w:val="0"/>
-        </w:rPr>
-      </w:r>
-    </w:p>
-    <w:p>
-      <w:pPr>
-        <w:spacing w:after="0" w:line="276" w:lineRule="auto"/>
-        <w:jc w:val="left"/>
-        <w:rPr>
-          <w:b w:val="1"/>
-          <w:sz w:val="28"/>
-          <w:szCs w:val="28"/>
-        </w:rPr>
-      </w:pPr>
-      <w:r>
-        <w:rPr>
-          <w:rtl w:val="0"/>
-        </w:rPr>
-      </w:r>
-    </w:p>
-    <w:p>
-      <w:pPr>
-        <w:spacing w:after="0" w:line="276" w:lineRule="auto"/>
-        <w:jc w:val="left"/>
-        <w:rPr>
-          <w:b w:val="1"/>
-          <w:sz w:val="28"/>
-          <w:szCs w:val="28"/>
-        </w:rPr>
-      </w:pPr>
-      <w:r>
-        <w:rPr>
-          <w:b w:val="1"/>
-          <w:sz w:val="28"/>
-          <w:szCs w:val="28"/>
+          <w:rtl w:val="0"/>
+        </w:rPr>
+      </w:r>
+    </w:p>
+    <w:p>
+      <w:pPr>
+        <w:pStyle w:val="Heading1"/>
+        <w:spacing w:line="276" w:lineRule="auto"/>
+        <w:rPr>
+          <w:b w:val="1"/>
+        </w:rPr>
+      </w:pPr>
+      <w:bookmarkStart w:colFirst="0" w:colLast="0" w:name="_j3o5izhma0kw" w:id="9"/>
+      <w:bookmarkEnd w:id="9"/>
+      <w:r>
+        <w:rPr>
+          <w:b w:val="1"/>
           <w:rtl w:val="0"/>
         </w:rPr>
         <w:t xml:space="preserve">New Mechanics</w:t>
@@ -2806,19 +2990,14 @@
     </w:p>
     <w:p>
       <w:pPr>
-        <w:spacing w:after="0" w:line="276" w:lineRule="auto"/>
-        <w:jc w:val="left"/>
-        <w:rPr>
-          <w:b w:val="1"/>
-          <w:sz w:val="24"/>
-          <w:szCs w:val="24"/>
-        </w:rPr>
-      </w:pPr>
-      <w:r>
-        <w:rPr>
-          <w:b w:val="1"/>
-          <w:sz w:val="24"/>
-          <w:szCs w:val="24"/>
+        <w:pStyle w:val="Heading2"/>
+        <w:spacing w:line="276" w:lineRule="auto"/>
+        <w:rPr/>
+      </w:pPr>
+      <w:bookmarkStart w:colFirst="0" w:colLast="0" w:name="_ws70vrz7u9q" w:id="10"/>
+      <w:bookmarkEnd w:id="10"/>
+      <w:r>
+        <w:rPr>
           <w:rtl w:val="0"/>
         </w:rPr>
         <w:t xml:space="preserve">Mecánica de GRIP</w:t>
@@ -2974,12 +3153,12 @@
           <wp:inline distB="114300" distT="114300" distL="114300" distR="114300">
             <wp:extent cx="4833938" cy="3673793"/>
             <wp:effectExtent b="0" l="0" r="0" t="0"/>
-            <wp:docPr id="7" name="image5.jpg"/>
+            <wp:docPr id="7" name="image6.jpg"/>
             <a:graphic>
               <a:graphicData uri="http://schemas.openxmlformats.org/drawingml/2006/picture">
                 <pic:pic>
                   <pic:nvPicPr>
-                    <pic:cNvPr id="0" name="image5.jpg"/>
+                    <pic:cNvPr id="0" name="image6.jpg"/>
                     <pic:cNvPicPr preferRelativeResize="0"/>
                   </pic:nvPicPr>
                   <pic:blipFill>
@@ -3407,13 +3586,12 @@
     <w:pPr>
       <w:keepNext w:val="1"/>
       <w:keepLines w:val="1"/>
-      <w:pageBreakBefore w:val="0"/>
-      <w:spacing w:after="120" w:before="360" w:lineRule="auto"/>
+      <w:spacing w:after="120" w:before="360" w:line="276" w:lineRule="auto"/>
     </w:pPr>
     <w:rPr>
-      <w:b w:val="0"/>
-      <w:sz w:val="32"/>
-      <w:szCs w:val="32"/>
+      <w:b w:val="1"/>
+      <w:sz w:val="24"/>
+      <w:szCs w:val="24"/>
     </w:rPr>
   </w:style>
   <w:style w:type="paragraph" w:styleId="Heading3">

</xml_diff>